<commit_message>
Update PMEC BIL RELIABILITY RESEARCH JOURNAL.docx
</commit_message>
<xml_diff>
--- a/docs/PMEC BIL RELIABILITY RESEARCH JOURNAL.docx
+++ b/docs/PMEC BIL RELIABILITY RESEARCH JOURNAL.docx
@@ -28,13 +28,7 @@
     </w:p>
     <w:p>
       <w:r>
-        <w:t xml:space="preserve">This work will model the power electronic devices in two steps: loss modeling and thermal modeling for IGBTs, MOSFETs, and power diodes. There will be no specific devices </w:t>
-      </w:r>
-      <w:r>
-        <w:t>used;</w:t>
-      </w:r>
-      <w:r>
-        <w:t xml:space="preserve"> just general device parameters found from a market survey at different voltage/current ratings. This section covers how these two modeling methods are designed for each respective device.</w:t>
+        <w:t>This work will model the power electronic devices in two steps: loss modeling and thermal modeling for IGBTs, MOSFETs, and power diodes. There will be no specific devices used; just general device parameters found from a market survey at different voltage/current ratings. This section covers how these two modeling methods are designed for each respective device.</w:t>
       </w:r>
     </w:p>
     <w:p>
@@ -64,7 +58,21 @@
           <w:i/>
           <w:iCs/>
         </w:rPr>
-        <w:t>Update Date: 11/25/2024</w:t>
+        <w:t>Update Date: 11/2</w:t>
+      </w:r>
+      <w:r>
+        <w:rPr>
+          <w:i/>
+          <w:iCs/>
+        </w:rPr>
+        <w:t>6</w:t>
+      </w:r>
+      <w:r>
+        <w:rPr>
+          <w:i/>
+          <w:iCs/>
+        </w:rPr>
+        <w:t>/2024</w:t>
       </w:r>
     </w:p>
     <w:p>
@@ -83,21 +91,30 @@
     </w:p>
     <w:p>
       <w:pPr>
-        <w:pStyle w:val="Heading4"/>
         <w:jc w:val="center"/>
         <w:rPr>
           <w:rStyle w:val="SubtleEmphasis"/>
-          <w:i/>
-          <w:iCs/>
+          <w:i w:val="0"/>
+          <w:iCs w:val="0"/>
         </w:rPr>
       </w:pPr>
       <w:r>
         <w:rPr>
           <w:rStyle w:val="SubtleEmphasis"/>
-          <w:i/>
-          <w:iCs/>
-        </w:rPr>
-        <w:t>Table 1: Inputs and outputs used for device modeling.</w:t>
+        </w:rPr>
+        <w:t xml:space="preserve">Table 1: Inputs </w:t>
+      </w:r>
+      <w:r>
+        <w:rPr>
+          <w:rStyle w:val="Emphasis"/>
+        </w:rPr>
+        <w:t>and</w:t>
+      </w:r>
+      <w:r>
+        <w:rPr>
+          <w:rStyle w:val="SubtleEmphasis"/>
+        </w:rPr>
+        <w:t xml:space="preserve"> outputs used for device modeling.</w:t>
       </w:r>
     </w:p>
     <w:tbl>
@@ -164,6 +181,9 @@
               <w:jc w:val="center"/>
             </w:pPr>
             <w:r>
+              <w:t xml:space="preserve">RMS </w:t>
+            </w:r>
+            <w:r>
               <w:t>Phase Current (</w:t>
             </w:r>
             <m:oMath>
@@ -189,7 +209,7 @@
                     <w:rPr>
                       <w:rFonts w:ascii="Cambria Math" w:hAnsi="Cambria Math"/>
                     </w:rPr>
-                    <m:t>rms</m:t>
+                    <m:t>ph</m:t>
                   </m:r>
                 </m:sub>
               </m:sSub>
@@ -430,8 +450,1281 @@
           </w:p>
         </w:tc>
       </w:tr>
+      <w:tr>
+        <w:tc>
+          <w:tcPr>
+            <w:tcW w:w="4675" w:type="dxa"/>
+          </w:tcPr>
+          <w:p>
+            <w:pPr>
+              <w:jc w:val="center"/>
+            </w:pPr>
+            <w:r>
+              <w:t>Switch Location</w:t>
+            </w:r>
+          </w:p>
+        </w:tc>
+        <w:tc>
+          <w:tcPr>
+            <w:tcW w:w="4675" w:type="dxa"/>
+            <w:vMerge/>
+          </w:tcPr>
+          <w:p>
+            <w:pPr>
+              <w:jc w:val="center"/>
+              <w:rPr>
+                <w:b/>
+                <w:bCs/>
+              </w:rPr>
+            </w:pPr>
+          </w:p>
+        </w:tc>
+      </w:tr>
     </w:tbl>
     <w:p/>
+    <w:p>
+      <w:pPr>
+        <w:pStyle w:val="Heading4"/>
+      </w:pPr>
+      <w:r>
+        <w:t>Loss Modeling in Two-Level Voltage Source Converter Topologies:</w:t>
+      </w:r>
+    </w:p>
+    <w:p>
+      <w:r>
+        <w:t xml:space="preserve">From Graovac et al., the device losses in three-phase motor drive applications can be defined as follows: </w:t>
+      </w:r>
+    </w:p>
+    <w:p>
+      <w:pPr>
+        <w:rPr>
+          <w:rFonts w:eastAsiaTheme="minorEastAsia"/>
+        </w:rPr>
+      </w:pPr>
+      <m:oMathPara>
+        <m:oMath>
+          <m:sSub>
+            <m:sSubPr>
+              <m:ctrlPr>
+                <w:rPr>
+                  <w:rFonts w:ascii="Cambria Math" w:hAnsi="Cambria Math"/>
+                  <w:i/>
+                </w:rPr>
+              </m:ctrlPr>
+            </m:sSubPr>
+            <m:e>
+              <m:r>
+                <w:rPr>
+                  <w:rFonts w:ascii="Cambria Math" w:hAnsi="Cambria Math"/>
+                </w:rPr>
+                <m:t>P</m:t>
+              </m:r>
+            </m:e>
+            <m:sub>
+              <m:r>
+                <w:rPr>
+                  <w:rFonts w:ascii="Cambria Math" w:hAnsi="Cambria Math"/>
+                </w:rPr>
+                <m:t>cm</m:t>
+              </m:r>
+            </m:sub>
+          </m:sSub>
+          <m:r>
+            <w:rPr>
+              <w:rFonts w:ascii="Cambria Math" w:hAnsi="Cambria Math"/>
+            </w:rPr>
+            <m:t>=</m:t>
+          </m:r>
+          <m:sSub>
+            <m:sSubPr>
+              <m:ctrlPr>
+                <w:rPr>
+                  <w:rFonts w:ascii="Cambria Math" w:hAnsi="Cambria Math"/>
+                  <w:i/>
+                </w:rPr>
+              </m:ctrlPr>
+            </m:sSubPr>
+            <m:e>
+              <m:r>
+                <w:rPr>
+                  <w:rFonts w:ascii="Cambria Math" w:hAnsi="Cambria Math"/>
+                </w:rPr>
+                <m:t>R</m:t>
+              </m:r>
+            </m:e>
+            <m:sub>
+              <m:r>
+                <w:rPr>
+                  <w:rFonts w:ascii="Cambria Math" w:hAnsi="Cambria Math"/>
+                </w:rPr>
+                <m:t>DSon</m:t>
+              </m:r>
+            </m:sub>
+          </m:sSub>
+          <m:r>
+            <w:rPr>
+              <w:rFonts w:ascii="Cambria Math" w:hAnsi="Cambria Math"/>
+            </w:rPr>
+            <m:t>⋅</m:t>
+          </m:r>
+          <m:sSup>
+            <m:sSupPr>
+              <m:ctrlPr>
+                <w:rPr>
+                  <w:rFonts w:ascii="Cambria Math" w:hAnsi="Cambria Math"/>
+                  <w:i/>
+                </w:rPr>
+              </m:ctrlPr>
+            </m:sSupPr>
+            <m:e>
+              <m:d>
+                <m:dPr>
+                  <m:ctrlPr>
+                    <w:rPr>
+                      <w:rFonts w:ascii="Cambria Math" w:hAnsi="Cambria Math"/>
+                      <w:i/>
+                    </w:rPr>
+                  </m:ctrlPr>
+                </m:dPr>
+                <m:e>
+                  <m:rad>
+                    <m:radPr>
+                      <m:degHide m:val="1"/>
+                      <m:ctrlPr>
+                        <w:rPr>
+                          <w:rFonts w:ascii="Cambria Math" w:hAnsi="Cambria Math"/>
+                          <w:i/>
+                        </w:rPr>
+                      </m:ctrlPr>
+                    </m:radPr>
+                    <m:deg/>
+                    <m:e>
+                      <m:r>
+                        <w:rPr>
+                          <w:rFonts w:ascii="Cambria Math" w:hAnsi="Cambria Math"/>
+                        </w:rPr>
+                        <m:t>2</m:t>
+                      </m:r>
+                    </m:e>
+                  </m:rad>
+                  <m:sSub>
+                    <m:sSubPr>
+                      <m:ctrlPr>
+                        <w:rPr>
+                          <w:rFonts w:ascii="Cambria Math" w:hAnsi="Cambria Math"/>
+                          <w:i/>
+                        </w:rPr>
+                      </m:ctrlPr>
+                    </m:sSubPr>
+                    <m:e>
+                      <m:r>
+                        <w:rPr>
+                          <w:rFonts w:ascii="Cambria Math" w:hAnsi="Cambria Math"/>
+                        </w:rPr>
+                        <m:t>I</m:t>
+                      </m:r>
+                    </m:e>
+                    <m:sub>
+                      <m:r>
+                        <w:rPr>
+                          <w:rFonts w:ascii="Cambria Math" w:hAnsi="Cambria Math"/>
+                        </w:rPr>
+                        <m:t>ph</m:t>
+                      </m:r>
+                    </m:sub>
+                  </m:sSub>
+                </m:e>
+              </m:d>
+            </m:e>
+            <m:sup>
+              <m:r>
+                <w:rPr>
+                  <w:rFonts w:ascii="Cambria Math" w:hAnsi="Cambria Math"/>
+                </w:rPr>
+                <m:t>2</m:t>
+              </m:r>
+            </m:sup>
+          </m:sSup>
+          <m:r>
+            <w:rPr>
+              <w:rFonts w:ascii="Cambria Math" w:hAnsi="Cambria Math"/>
+            </w:rPr>
+            <m:t>⋅</m:t>
+          </m:r>
+          <m:d>
+            <m:dPr>
+              <m:ctrlPr>
+                <w:rPr>
+                  <w:rFonts w:ascii="Cambria Math" w:hAnsi="Cambria Math"/>
+                  <w:i/>
+                </w:rPr>
+              </m:ctrlPr>
+            </m:dPr>
+            <m:e>
+              <m:f>
+                <m:fPr>
+                  <m:ctrlPr>
+                    <w:rPr>
+                      <w:rFonts w:ascii="Cambria Math" w:hAnsi="Cambria Math"/>
+                      <w:i/>
+                    </w:rPr>
+                  </m:ctrlPr>
+                </m:fPr>
+                <m:num>
+                  <m:r>
+                    <w:rPr>
+                      <w:rFonts w:ascii="Cambria Math" w:hAnsi="Cambria Math"/>
+                    </w:rPr>
+                    <m:t>1</m:t>
+                  </m:r>
+                </m:num>
+                <m:den>
+                  <m:r>
+                    <w:rPr>
+                      <w:rFonts w:ascii="Cambria Math" w:hAnsi="Cambria Math"/>
+                    </w:rPr>
+                    <m:t>8</m:t>
+                  </m:r>
+                </m:den>
+              </m:f>
+              <m:r>
+                <w:rPr>
+                  <w:rFonts w:ascii="Cambria Math" w:hAnsi="Cambria Math"/>
+                </w:rPr>
+                <m:t>+</m:t>
+              </m:r>
+              <m:f>
+                <m:fPr>
+                  <m:ctrlPr>
+                    <w:rPr>
+                      <w:rFonts w:ascii="Cambria Math" w:hAnsi="Cambria Math"/>
+                      <w:i/>
+                    </w:rPr>
+                  </m:ctrlPr>
+                </m:fPr>
+                <m:num>
+                  <m:sSub>
+                    <m:sSubPr>
+                      <m:ctrlPr>
+                        <w:rPr>
+                          <w:rFonts w:ascii="Cambria Math" w:hAnsi="Cambria Math"/>
+                          <w:i/>
+                        </w:rPr>
+                      </m:ctrlPr>
+                    </m:sSubPr>
+                    <m:e>
+                      <m:r>
+                        <w:rPr>
+                          <w:rFonts w:ascii="Cambria Math" w:hAnsi="Cambria Math"/>
+                        </w:rPr>
+                        <m:t>m</m:t>
+                      </m:r>
+                    </m:e>
+                    <m:sub>
+                      <m:r>
+                        <w:rPr>
+                          <w:rFonts w:ascii="Cambria Math" w:hAnsi="Cambria Math"/>
+                        </w:rPr>
+                        <m:t>a</m:t>
+                      </m:r>
+                    </m:sub>
+                  </m:sSub>
+                  <m:func>
+                    <m:funcPr>
+                      <m:ctrlPr>
+                        <w:rPr>
+                          <w:rFonts w:ascii="Cambria Math" w:hAnsi="Cambria Math"/>
+                          <w:i/>
+                        </w:rPr>
+                      </m:ctrlPr>
+                    </m:funcPr>
+                    <m:fName>
+                      <m:r>
+                        <m:rPr>
+                          <m:sty m:val="p"/>
+                        </m:rPr>
+                        <w:rPr>
+                          <w:rFonts w:ascii="Cambria Math" w:hAnsi="Cambria Math"/>
+                        </w:rPr>
+                        <m:t>cos</m:t>
+                      </m:r>
+                    </m:fName>
+                    <m:e>
+                      <m:d>
+                        <m:dPr>
+                          <m:ctrlPr>
+                            <w:rPr>
+                              <w:rFonts w:ascii="Cambria Math" w:hAnsi="Cambria Math"/>
+                              <w:i/>
+                            </w:rPr>
+                          </m:ctrlPr>
+                        </m:dPr>
+                        <m:e>
+                          <m:r>
+                            <w:rPr>
+                              <w:rFonts w:ascii="Cambria Math" w:hAnsi="Cambria Math"/>
+                            </w:rPr>
+                            <m:t>ϕ</m:t>
+                          </m:r>
+                        </m:e>
+                      </m:d>
+                    </m:e>
+                  </m:func>
+                </m:num>
+                <m:den>
+                  <m:r>
+                    <w:rPr>
+                      <w:rFonts w:ascii="Cambria Math" w:hAnsi="Cambria Math"/>
+                    </w:rPr>
+                    <m:t>3π</m:t>
+                  </m:r>
+                </m:den>
+              </m:f>
+            </m:e>
+          </m:d>
+        </m:oMath>
+      </m:oMathPara>
+    </w:p>
+    <w:p>
+      <w:pPr>
+        <w:rPr>
+          <w:rFonts w:eastAsiaTheme="minorEastAsia"/>
+        </w:rPr>
+      </w:pPr>
+      <m:oMathPara>
+        <m:oMath>
+          <m:sSub>
+            <m:sSubPr>
+              <m:ctrlPr>
+                <w:rPr>
+                  <w:rFonts w:ascii="Cambria Math" w:eastAsiaTheme="minorEastAsia" w:hAnsi="Cambria Math"/>
+                  <w:i/>
+                </w:rPr>
+              </m:ctrlPr>
+            </m:sSubPr>
+            <m:e>
+              <m:r>
+                <w:rPr>
+                  <w:rFonts w:ascii="Cambria Math" w:eastAsiaTheme="minorEastAsia" w:hAnsi="Cambria Math"/>
+                </w:rPr>
+                <m:t>P</m:t>
+              </m:r>
+            </m:e>
+            <m:sub>
+              <m:r>
+                <w:rPr>
+                  <w:rFonts w:ascii="Cambria Math" w:eastAsiaTheme="minorEastAsia" w:hAnsi="Cambria Math"/>
+                </w:rPr>
+                <m:t>cd</m:t>
+              </m:r>
+            </m:sub>
+          </m:sSub>
+          <m:r>
+            <w:rPr>
+              <w:rFonts w:ascii="Cambria Math" w:eastAsiaTheme="minorEastAsia" w:hAnsi="Cambria Math"/>
+            </w:rPr>
+            <m:t>=</m:t>
+          </m:r>
+          <m:sSub>
+            <m:sSubPr>
+              <m:ctrlPr>
+                <w:rPr>
+                  <w:rFonts w:ascii="Cambria Math" w:eastAsiaTheme="minorEastAsia" w:hAnsi="Cambria Math"/>
+                  <w:i/>
+                </w:rPr>
+              </m:ctrlPr>
+            </m:sSubPr>
+            <m:e>
+              <m:r>
+                <w:rPr>
+                  <w:rFonts w:ascii="Cambria Math" w:eastAsiaTheme="minorEastAsia" w:hAnsi="Cambria Math"/>
+                </w:rPr>
+                <m:t>v</m:t>
+              </m:r>
+            </m:e>
+            <m:sub>
+              <m:r>
+                <w:rPr>
+                  <w:rFonts w:ascii="Cambria Math" w:eastAsiaTheme="minorEastAsia" w:hAnsi="Cambria Math"/>
+                </w:rPr>
+                <m:t>f</m:t>
+              </m:r>
+            </m:sub>
+          </m:sSub>
+          <m:r>
+            <w:rPr>
+              <w:rFonts w:ascii="Cambria Math" w:eastAsiaTheme="minorEastAsia" w:hAnsi="Cambria Math"/>
+            </w:rPr>
+            <m:t>⋅</m:t>
+          </m:r>
+          <m:rad>
+            <m:radPr>
+              <m:degHide m:val="1"/>
+              <m:ctrlPr>
+                <w:rPr>
+                  <w:rFonts w:ascii="Cambria Math" w:eastAsiaTheme="minorEastAsia" w:hAnsi="Cambria Math"/>
+                  <w:i/>
+                </w:rPr>
+              </m:ctrlPr>
+            </m:radPr>
+            <m:deg/>
+            <m:e>
+              <m:r>
+                <w:rPr>
+                  <w:rFonts w:ascii="Cambria Math" w:eastAsiaTheme="minorEastAsia" w:hAnsi="Cambria Math"/>
+                </w:rPr>
+                <m:t>2</m:t>
+              </m:r>
+            </m:e>
+          </m:rad>
+          <m:sSub>
+            <m:sSubPr>
+              <m:ctrlPr>
+                <w:rPr>
+                  <w:rFonts w:ascii="Cambria Math" w:eastAsiaTheme="minorEastAsia" w:hAnsi="Cambria Math"/>
+                  <w:i/>
+                </w:rPr>
+              </m:ctrlPr>
+            </m:sSubPr>
+            <m:e>
+              <m:r>
+                <w:rPr>
+                  <w:rFonts w:ascii="Cambria Math" w:eastAsiaTheme="minorEastAsia" w:hAnsi="Cambria Math"/>
+                </w:rPr>
+                <m:t>I</m:t>
+              </m:r>
+            </m:e>
+            <m:sub>
+              <m:r>
+                <w:rPr>
+                  <w:rFonts w:ascii="Cambria Math" w:eastAsiaTheme="minorEastAsia" w:hAnsi="Cambria Math"/>
+                </w:rPr>
+                <m:t>ph</m:t>
+              </m:r>
+            </m:sub>
+          </m:sSub>
+          <m:r>
+            <w:rPr>
+              <w:rFonts w:ascii="Cambria Math" w:eastAsiaTheme="minorEastAsia" w:hAnsi="Cambria Math"/>
+            </w:rPr>
+            <m:t>⋅</m:t>
+          </m:r>
+          <m:d>
+            <m:dPr>
+              <m:ctrlPr>
+                <w:rPr>
+                  <w:rFonts w:ascii="Cambria Math" w:eastAsiaTheme="minorEastAsia" w:hAnsi="Cambria Math"/>
+                  <w:i/>
+                </w:rPr>
+              </m:ctrlPr>
+            </m:dPr>
+            <m:e>
+              <m:f>
+                <m:fPr>
+                  <m:ctrlPr>
+                    <w:rPr>
+                      <w:rFonts w:ascii="Cambria Math" w:eastAsiaTheme="minorEastAsia" w:hAnsi="Cambria Math"/>
+                      <w:i/>
+                    </w:rPr>
+                  </m:ctrlPr>
+                </m:fPr>
+                <m:num>
+                  <m:r>
+                    <w:rPr>
+                      <w:rFonts w:ascii="Cambria Math" w:eastAsiaTheme="minorEastAsia" w:hAnsi="Cambria Math"/>
+                    </w:rPr>
+                    <m:t>1</m:t>
+                  </m:r>
+                </m:num>
+                <m:den>
+                  <m:r>
+                    <w:rPr>
+                      <w:rFonts w:ascii="Cambria Math" w:eastAsiaTheme="minorEastAsia" w:hAnsi="Cambria Math"/>
+                    </w:rPr>
+                    <m:t>2π</m:t>
+                  </m:r>
+                </m:den>
+              </m:f>
+              <m:r>
+                <w:rPr>
+                  <w:rFonts w:ascii="Cambria Math" w:eastAsiaTheme="minorEastAsia" w:hAnsi="Cambria Math"/>
+                </w:rPr>
+                <m:t>-</m:t>
+              </m:r>
+              <m:f>
+                <m:fPr>
+                  <m:ctrlPr>
+                    <w:rPr>
+                      <w:rFonts w:ascii="Cambria Math" w:eastAsiaTheme="minorEastAsia" w:hAnsi="Cambria Math"/>
+                      <w:i/>
+                    </w:rPr>
+                  </m:ctrlPr>
+                </m:fPr>
+                <m:num>
+                  <m:sSub>
+                    <m:sSubPr>
+                      <m:ctrlPr>
+                        <w:rPr>
+                          <w:rFonts w:ascii="Cambria Math" w:eastAsiaTheme="minorEastAsia" w:hAnsi="Cambria Math"/>
+                          <w:i/>
+                        </w:rPr>
+                      </m:ctrlPr>
+                    </m:sSubPr>
+                    <m:e>
+                      <m:r>
+                        <w:rPr>
+                          <w:rFonts w:ascii="Cambria Math" w:eastAsiaTheme="minorEastAsia" w:hAnsi="Cambria Math"/>
+                        </w:rPr>
+                        <m:t>m</m:t>
+                      </m:r>
+                    </m:e>
+                    <m:sub>
+                      <m:r>
+                        <w:rPr>
+                          <w:rFonts w:ascii="Cambria Math" w:eastAsiaTheme="minorEastAsia" w:hAnsi="Cambria Math"/>
+                        </w:rPr>
+                        <m:t>a</m:t>
+                      </m:r>
+                    </m:sub>
+                  </m:sSub>
+                  <m:func>
+                    <m:funcPr>
+                      <m:ctrlPr>
+                        <w:rPr>
+                          <w:rFonts w:ascii="Cambria Math" w:eastAsiaTheme="minorEastAsia" w:hAnsi="Cambria Math"/>
+                          <w:i/>
+                        </w:rPr>
+                      </m:ctrlPr>
+                    </m:funcPr>
+                    <m:fName>
+                      <m:r>
+                        <m:rPr>
+                          <m:sty m:val="p"/>
+                        </m:rPr>
+                        <w:rPr>
+                          <w:rFonts w:ascii="Cambria Math" w:eastAsiaTheme="minorEastAsia" w:hAnsi="Cambria Math"/>
+                        </w:rPr>
+                        <m:t>cos</m:t>
+                      </m:r>
+                    </m:fName>
+                    <m:e>
+                      <m:d>
+                        <m:dPr>
+                          <m:ctrlPr>
+                            <w:rPr>
+                              <w:rFonts w:ascii="Cambria Math" w:eastAsiaTheme="minorEastAsia" w:hAnsi="Cambria Math"/>
+                              <w:i/>
+                            </w:rPr>
+                          </m:ctrlPr>
+                        </m:dPr>
+                        <m:e>
+                          <m:r>
+                            <w:rPr>
+                              <w:rFonts w:ascii="Cambria Math" w:eastAsiaTheme="minorEastAsia" w:hAnsi="Cambria Math"/>
+                            </w:rPr>
+                            <m:t>ϕ</m:t>
+                          </m:r>
+                        </m:e>
+                      </m:d>
+                    </m:e>
+                  </m:func>
+                </m:num>
+                <m:den>
+                  <m:r>
+                    <w:rPr>
+                      <w:rFonts w:ascii="Cambria Math" w:eastAsiaTheme="minorEastAsia" w:hAnsi="Cambria Math"/>
+                    </w:rPr>
+                    <m:t>8</m:t>
+                  </m:r>
+                </m:den>
+              </m:f>
+            </m:e>
+          </m:d>
+          <m:r>
+            <w:rPr>
+              <w:rFonts w:ascii="Cambria Math" w:eastAsiaTheme="minorEastAsia" w:hAnsi="Cambria Math"/>
+            </w:rPr>
+            <m:t>+</m:t>
+          </m:r>
+          <m:sSub>
+            <m:sSubPr>
+              <m:ctrlPr>
+                <w:rPr>
+                  <w:rFonts w:ascii="Cambria Math" w:eastAsiaTheme="minorEastAsia" w:hAnsi="Cambria Math"/>
+                  <w:i/>
+                </w:rPr>
+              </m:ctrlPr>
+            </m:sSubPr>
+            <m:e>
+              <m:r>
+                <w:rPr>
+                  <w:rFonts w:ascii="Cambria Math" w:eastAsiaTheme="minorEastAsia" w:hAnsi="Cambria Math"/>
+                </w:rPr>
+                <m:t>R</m:t>
+              </m:r>
+            </m:e>
+            <m:sub>
+              <m:r>
+                <w:rPr>
+                  <w:rFonts w:ascii="Cambria Math" w:eastAsiaTheme="minorEastAsia" w:hAnsi="Cambria Math"/>
+                </w:rPr>
+                <m:t>D</m:t>
+              </m:r>
+            </m:sub>
+          </m:sSub>
+          <m:r>
+            <w:rPr>
+              <w:rFonts w:ascii="Cambria Math" w:eastAsiaTheme="minorEastAsia" w:hAnsi="Cambria Math"/>
+            </w:rPr>
+            <m:t>⋅</m:t>
+          </m:r>
+          <m:sSup>
+            <m:sSupPr>
+              <m:ctrlPr>
+                <w:rPr>
+                  <w:rFonts w:ascii="Cambria Math" w:hAnsi="Cambria Math"/>
+                  <w:i/>
+                </w:rPr>
+              </m:ctrlPr>
+            </m:sSupPr>
+            <m:e>
+              <m:d>
+                <m:dPr>
+                  <m:ctrlPr>
+                    <w:rPr>
+                      <w:rFonts w:ascii="Cambria Math" w:hAnsi="Cambria Math"/>
+                      <w:i/>
+                    </w:rPr>
+                  </m:ctrlPr>
+                </m:dPr>
+                <m:e>
+                  <m:rad>
+                    <m:radPr>
+                      <m:degHide m:val="1"/>
+                      <m:ctrlPr>
+                        <w:rPr>
+                          <w:rFonts w:ascii="Cambria Math" w:hAnsi="Cambria Math"/>
+                          <w:i/>
+                        </w:rPr>
+                      </m:ctrlPr>
+                    </m:radPr>
+                    <m:deg/>
+                    <m:e>
+                      <m:r>
+                        <w:rPr>
+                          <w:rFonts w:ascii="Cambria Math" w:hAnsi="Cambria Math"/>
+                        </w:rPr>
+                        <m:t>2</m:t>
+                      </m:r>
+                    </m:e>
+                  </m:rad>
+                  <m:sSub>
+                    <m:sSubPr>
+                      <m:ctrlPr>
+                        <w:rPr>
+                          <w:rFonts w:ascii="Cambria Math" w:hAnsi="Cambria Math"/>
+                          <w:i/>
+                        </w:rPr>
+                      </m:ctrlPr>
+                    </m:sSubPr>
+                    <m:e>
+                      <m:r>
+                        <w:rPr>
+                          <w:rFonts w:ascii="Cambria Math" w:hAnsi="Cambria Math"/>
+                        </w:rPr>
+                        <m:t>I</m:t>
+                      </m:r>
+                    </m:e>
+                    <m:sub>
+                      <m:r>
+                        <w:rPr>
+                          <w:rFonts w:ascii="Cambria Math" w:hAnsi="Cambria Math"/>
+                        </w:rPr>
+                        <m:t>ph</m:t>
+                      </m:r>
+                    </m:sub>
+                  </m:sSub>
+                </m:e>
+              </m:d>
+            </m:e>
+            <m:sup>
+              <m:r>
+                <w:rPr>
+                  <w:rFonts w:ascii="Cambria Math" w:hAnsi="Cambria Math"/>
+                </w:rPr>
+                <m:t>2</m:t>
+              </m:r>
+            </m:sup>
+          </m:sSup>
+          <m:r>
+            <w:rPr>
+              <w:rFonts w:ascii="Cambria Math" w:hAnsi="Cambria Math"/>
+            </w:rPr>
+            <m:t>⋅</m:t>
+          </m:r>
+          <m:d>
+            <m:dPr>
+              <m:ctrlPr>
+                <w:rPr>
+                  <w:rFonts w:ascii="Cambria Math" w:hAnsi="Cambria Math"/>
+                  <w:i/>
+                </w:rPr>
+              </m:ctrlPr>
+            </m:dPr>
+            <m:e>
+              <m:f>
+                <m:fPr>
+                  <m:ctrlPr>
+                    <w:rPr>
+                      <w:rFonts w:ascii="Cambria Math" w:hAnsi="Cambria Math"/>
+                      <w:i/>
+                    </w:rPr>
+                  </m:ctrlPr>
+                </m:fPr>
+                <m:num>
+                  <m:r>
+                    <w:rPr>
+                      <w:rFonts w:ascii="Cambria Math" w:hAnsi="Cambria Math"/>
+                    </w:rPr>
+                    <m:t>1</m:t>
+                  </m:r>
+                </m:num>
+                <m:den>
+                  <m:r>
+                    <w:rPr>
+                      <w:rFonts w:ascii="Cambria Math" w:hAnsi="Cambria Math"/>
+                    </w:rPr>
+                    <m:t>8</m:t>
+                  </m:r>
+                </m:den>
+              </m:f>
+              <m:r>
+                <w:rPr>
+                  <w:rFonts w:ascii="Cambria Math" w:hAnsi="Cambria Math"/>
+                </w:rPr>
+                <m:t>-</m:t>
+              </m:r>
+              <m:f>
+                <m:fPr>
+                  <m:ctrlPr>
+                    <w:rPr>
+                      <w:rFonts w:ascii="Cambria Math" w:hAnsi="Cambria Math"/>
+                      <w:i/>
+                    </w:rPr>
+                  </m:ctrlPr>
+                </m:fPr>
+                <m:num>
+                  <m:sSub>
+                    <m:sSubPr>
+                      <m:ctrlPr>
+                        <w:rPr>
+                          <w:rFonts w:ascii="Cambria Math" w:hAnsi="Cambria Math"/>
+                          <w:i/>
+                        </w:rPr>
+                      </m:ctrlPr>
+                    </m:sSubPr>
+                    <m:e>
+                      <m:r>
+                        <w:rPr>
+                          <w:rFonts w:ascii="Cambria Math" w:hAnsi="Cambria Math"/>
+                        </w:rPr>
+                        <m:t>m</m:t>
+                      </m:r>
+                    </m:e>
+                    <m:sub>
+                      <m:r>
+                        <w:rPr>
+                          <w:rFonts w:ascii="Cambria Math" w:hAnsi="Cambria Math"/>
+                        </w:rPr>
+                        <m:t>a</m:t>
+                      </m:r>
+                    </m:sub>
+                  </m:sSub>
+                  <m:func>
+                    <m:funcPr>
+                      <m:ctrlPr>
+                        <w:rPr>
+                          <w:rFonts w:ascii="Cambria Math" w:hAnsi="Cambria Math"/>
+                          <w:i/>
+                        </w:rPr>
+                      </m:ctrlPr>
+                    </m:funcPr>
+                    <m:fName>
+                      <m:r>
+                        <m:rPr>
+                          <m:sty m:val="p"/>
+                        </m:rPr>
+                        <w:rPr>
+                          <w:rFonts w:ascii="Cambria Math" w:hAnsi="Cambria Math"/>
+                        </w:rPr>
+                        <m:t>cos</m:t>
+                      </m:r>
+                    </m:fName>
+                    <m:e>
+                      <m:d>
+                        <m:dPr>
+                          <m:ctrlPr>
+                            <w:rPr>
+                              <w:rFonts w:ascii="Cambria Math" w:hAnsi="Cambria Math"/>
+                              <w:i/>
+                            </w:rPr>
+                          </m:ctrlPr>
+                        </m:dPr>
+                        <m:e>
+                          <m:r>
+                            <w:rPr>
+                              <w:rFonts w:ascii="Cambria Math" w:hAnsi="Cambria Math"/>
+                            </w:rPr>
+                            <m:t>ϕ</m:t>
+                          </m:r>
+                        </m:e>
+                      </m:d>
+                    </m:e>
+                  </m:func>
+                </m:num>
+                <m:den>
+                  <m:r>
+                    <w:rPr>
+                      <w:rFonts w:ascii="Cambria Math" w:hAnsi="Cambria Math"/>
+                    </w:rPr>
+                    <m:t>3π</m:t>
+                  </m:r>
+                </m:den>
+              </m:f>
+            </m:e>
+          </m:d>
+        </m:oMath>
+      </m:oMathPara>
+    </w:p>
+    <w:p>
+      <w:pPr>
+        <w:rPr>
+          <w:rFonts w:eastAsiaTheme="minorEastAsia"/>
+        </w:rPr>
+      </w:pPr>
+      <m:oMathPara>
+        <m:oMath>
+          <m:sSub>
+            <m:sSubPr>
+              <m:ctrlPr>
+                <w:rPr>
+                  <w:rFonts w:ascii="Cambria Math" w:eastAsiaTheme="minorEastAsia" w:hAnsi="Cambria Math"/>
+                  <w:i/>
+                </w:rPr>
+              </m:ctrlPr>
+            </m:sSubPr>
+            <m:e>
+              <m:r>
+                <w:rPr>
+                  <w:rFonts w:ascii="Cambria Math" w:eastAsiaTheme="minorEastAsia" w:hAnsi="Cambria Math"/>
+                </w:rPr>
+                <m:t>I</m:t>
+              </m:r>
+            </m:e>
+            <m:sub>
+              <m:r>
+                <w:rPr>
+                  <w:rFonts w:ascii="Cambria Math" w:eastAsiaTheme="minorEastAsia" w:hAnsi="Cambria Math"/>
+                </w:rPr>
+                <m:t>DC</m:t>
+              </m:r>
+            </m:sub>
+          </m:sSub>
+          <m:r>
+            <w:rPr>
+              <w:rFonts w:ascii="Cambria Math" w:eastAsiaTheme="minorEastAsia" w:hAnsi="Cambria Math"/>
+            </w:rPr>
+            <m:t>=</m:t>
+          </m:r>
+          <m:f>
+            <m:fPr>
+              <m:ctrlPr>
+                <w:rPr>
+                  <w:rFonts w:ascii="Cambria Math" w:eastAsiaTheme="minorEastAsia" w:hAnsi="Cambria Math"/>
+                  <w:i/>
+                </w:rPr>
+              </m:ctrlPr>
+            </m:fPr>
+            <m:num>
+              <m:rad>
+                <m:radPr>
+                  <m:degHide m:val="1"/>
+                  <m:ctrlPr>
+                    <w:rPr>
+                      <w:rFonts w:ascii="Cambria Math" w:eastAsiaTheme="minorEastAsia" w:hAnsi="Cambria Math"/>
+                      <w:i/>
+                    </w:rPr>
+                  </m:ctrlPr>
+                </m:radPr>
+                <m:deg/>
+                <m:e>
+                  <m:r>
+                    <w:rPr>
+                      <w:rFonts w:ascii="Cambria Math" w:eastAsiaTheme="minorEastAsia" w:hAnsi="Cambria Math"/>
+                    </w:rPr>
+                    <m:t>2</m:t>
+                  </m:r>
+                </m:e>
+              </m:rad>
+              <m:sSub>
+                <m:sSubPr>
+                  <m:ctrlPr>
+                    <w:rPr>
+                      <w:rFonts w:ascii="Cambria Math" w:eastAsiaTheme="minorEastAsia" w:hAnsi="Cambria Math"/>
+                      <w:i/>
+                    </w:rPr>
+                  </m:ctrlPr>
+                </m:sSubPr>
+                <m:e>
+                  <m:r>
+                    <w:rPr>
+                      <w:rFonts w:ascii="Cambria Math" w:eastAsiaTheme="minorEastAsia" w:hAnsi="Cambria Math"/>
+                    </w:rPr>
+                    <m:t>I</m:t>
+                  </m:r>
+                </m:e>
+                <m:sub>
+                  <m:r>
+                    <w:rPr>
+                      <w:rFonts w:ascii="Cambria Math" w:eastAsiaTheme="minorEastAsia" w:hAnsi="Cambria Math"/>
+                    </w:rPr>
+                    <m:t>ph</m:t>
+                  </m:r>
+                </m:sub>
+              </m:sSub>
+            </m:num>
+            <m:den>
+              <m:r>
+                <w:rPr>
+                  <w:rFonts w:ascii="Cambria Math" w:eastAsiaTheme="minorEastAsia" w:hAnsi="Cambria Math"/>
+                </w:rPr>
+                <m:t>π</m:t>
+              </m:r>
+            </m:den>
+          </m:f>
+        </m:oMath>
+      </m:oMathPara>
+    </w:p>
+    <w:p>
+      <w:pPr>
+        <w:rPr>
+          <w:rFonts w:eastAsiaTheme="minorEastAsia"/>
+        </w:rPr>
+      </w:pPr>
+      <w:commentRangeStart w:id="0"/>
+      <w:r>
+        <w:rPr>
+          <w:rFonts w:eastAsiaTheme="minorEastAsia"/>
+        </w:rPr>
+        <w:t xml:space="preserve">Where </w:t>
+      </w:r>
+      <m:oMath>
+        <m:sSub>
+          <m:sSubPr>
+            <m:ctrlPr>
+              <w:rPr>
+                <w:rFonts w:ascii="Cambria Math" w:eastAsiaTheme="minorEastAsia" w:hAnsi="Cambria Math"/>
+                <w:i/>
+              </w:rPr>
+            </m:ctrlPr>
+          </m:sSubPr>
+          <m:e>
+            <m:r>
+              <w:rPr>
+                <w:rFonts w:ascii="Cambria Math" w:eastAsiaTheme="minorEastAsia" w:hAnsi="Cambria Math"/>
+              </w:rPr>
+              <m:t>I</m:t>
+            </m:r>
+          </m:e>
+          <m:sub>
+            <m:r>
+              <w:rPr>
+                <w:rFonts w:ascii="Cambria Math" w:eastAsiaTheme="minorEastAsia" w:hAnsi="Cambria Math"/>
+              </w:rPr>
+              <m:t>DC</m:t>
+            </m:r>
+          </m:sub>
+        </m:sSub>
+      </m:oMath>
+      <w:r>
+        <w:rPr>
+          <w:rFonts w:eastAsiaTheme="minorEastAsia"/>
+        </w:rPr>
+        <w:t xml:space="preserve"> is used to find </w:t>
+      </w:r>
+      <w:proofErr w:type="gramStart"/>
+      <w:r>
+        <w:rPr>
+          <w:rFonts w:eastAsiaTheme="minorEastAsia"/>
+        </w:rPr>
+        <w:t>switching</w:t>
+      </w:r>
+      <w:proofErr w:type="gramEnd"/>
+      <w:r>
+        <w:rPr>
+          <w:rFonts w:eastAsiaTheme="minorEastAsia"/>
+        </w:rPr>
+        <w:t xml:space="preserve"> loss estimates for the MOSFET and Diode from an LUT </w:t>
+      </w:r>
+      <w:r>
+        <w:rPr>
+          <w:rFonts w:eastAsiaTheme="minorEastAsia"/>
+        </w:rPr>
+        <w:t xml:space="preserve">derived </w:t>
+      </w:r>
+      <w:r>
+        <w:rPr>
+          <w:rFonts w:eastAsiaTheme="minorEastAsia"/>
+        </w:rPr>
+        <w:t xml:space="preserve">from datasheet parameters. </w:t>
+      </w:r>
+      <w:commentRangeEnd w:id="0"/>
+      <w:r>
+        <w:rPr>
+          <w:rStyle w:val="CommentReference"/>
+        </w:rPr>
+        <w:commentReference w:id="0"/>
+      </w:r>
+    </w:p>
+    <w:p>
+      <w:pPr>
+        <w:rPr>
+          <w:rFonts w:eastAsiaTheme="minorEastAsia"/>
+        </w:rPr>
+      </w:pPr>
+      <w:r>
+        <w:rPr>
+          <w:rFonts w:eastAsiaTheme="minorEastAsia"/>
+        </w:rPr>
+        <w:lastRenderedPageBreak/>
+        <w:t>In total, these losses are summed together to determine the periodic average losses of the device with respect to the fundamental frequency</w:t>
+      </w:r>
+      <w:r>
+        <w:rPr>
+          <w:rFonts w:eastAsiaTheme="minorEastAsia"/>
+        </w:rPr>
+        <w:t xml:space="preserve">, </w:t>
+      </w:r>
+      <m:oMath>
+        <m:sSub>
+          <m:sSubPr>
+            <m:ctrlPr>
+              <w:rPr>
+                <w:rFonts w:ascii="Cambria Math" w:eastAsiaTheme="minorEastAsia" w:hAnsi="Cambria Math"/>
+                <w:i/>
+              </w:rPr>
+            </m:ctrlPr>
+          </m:sSubPr>
+          <m:e>
+            <m:r>
+              <w:rPr>
+                <w:rFonts w:ascii="Cambria Math" w:eastAsiaTheme="minorEastAsia" w:hAnsi="Cambria Math"/>
+              </w:rPr>
+              <m:t>P</m:t>
+            </m:r>
+          </m:e>
+          <m:sub>
+            <m:r>
+              <w:rPr>
+                <w:rFonts w:ascii="Cambria Math" w:eastAsiaTheme="minorEastAsia" w:hAnsi="Cambria Math"/>
+              </w:rPr>
+              <m:t>dev</m:t>
+            </m:r>
+          </m:sub>
+        </m:sSub>
+      </m:oMath>
+    </w:p>
+    <w:p>
+      <w:pPr>
+        <w:rPr>
+          <w:rFonts w:eastAsiaTheme="minorEastAsia"/>
+        </w:rPr>
+      </w:pPr>
+      <w:r>
+        <w:rPr>
+          <w:rFonts w:eastAsiaTheme="minorEastAsia"/>
+        </w:rPr>
+        <w:t xml:space="preserve">As presented in the IPOSIM documentation from Infineon, </w:t>
+      </w:r>
+      <w:r>
+        <w:rPr>
+          <w:rFonts w:eastAsiaTheme="minorEastAsia"/>
+        </w:rPr>
+        <w:t>t</w:t>
+      </w:r>
+      <w:r>
+        <w:rPr>
+          <w:rFonts w:eastAsiaTheme="minorEastAsia"/>
+        </w:rPr>
+        <w:t>he periodic average is then used to create a half-sine wave pulsed power waveform</w:t>
+      </w:r>
+      <w:r>
+        <w:rPr>
+          <w:rFonts w:eastAsiaTheme="minorEastAsia"/>
+        </w:rPr>
+        <w:t xml:space="preserve"> with amplitude</w:t>
+      </w:r>
+    </w:p>
+    <w:p>
+      <w:pPr>
+        <w:rPr>
+          <w:rFonts w:eastAsiaTheme="minorEastAsia"/>
+        </w:rPr>
+      </w:pPr>
+      <m:oMathPara>
+        <m:oMath>
+          <m:sSub>
+            <m:sSubPr>
+              <m:ctrlPr>
+                <w:rPr>
+                  <w:rFonts w:ascii="Cambria Math" w:eastAsiaTheme="minorEastAsia" w:hAnsi="Cambria Math"/>
+                  <w:i/>
+                </w:rPr>
+              </m:ctrlPr>
+            </m:sSubPr>
+            <m:e>
+              <m:r>
+                <w:rPr>
+                  <w:rFonts w:ascii="Cambria Math" w:eastAsiaTheme="minorEastAsia" w:hAnsi="Cambria Math"/>
+                </w:rPr>
+                <m:t>P</m:t>
+              </m:r>
+            </m:e>
+            <m:sub>
+              <m:r>
+                <w:rPr>
+                  <w:rFonts w:ascii="Cambria Math" w:eastAsiaTheme="minorEastAsia" w:hAnsi="Cambria Math"/>
+                </w:rPr>
+                <m:t>peak</m:t>
+              </m:r>
+            </m:sub>
+          </m:sSub>
+          <m:r>
+            <w:rPr>
+              <w:rFonts w:ascii="Cambria Math" w:eastAsiaTheme="minorEastAsia" w:hAnsi="Cambria Math"/>
+            </w:rPr>
+            <m:t>=π⋅</m:t>
+          </m:r>
+          <m:sSub>
+            <m:sSubPr>
+              <m:ctrlPr>
+                <w:rPr>
+                  <w:rFonts w:ascii="Cambria Math" w:eastAsiaTheme="minorEastAsia" w:hAnsi="Cambria Math"/>
+                  <w:i/>
+                </w:rPr>
+              </m:ctrlPr>
+            </m:sSubPr>
+            <m:e>
+              <m:r>
+                <w:rPr>
+                  <w:rFonts w:ascii="Cambria Math" w:eastAsiaTheme="minorEastAsia" w:hAnsi="Cambria Math"/>
+                </w:rPr>
+                <m:t>P</m:t>
+              </m:r>
+            </m:e>
+            <m:sub>
+              <m:r>
+                <w:rPr>
+                  <w:rFonts w:ascii="Cambria Math" w:eastAsiaTheme="minorEastAsia" w:hAnsi="Cambria Math"/>
+                </w:rPr>
+                <m:t>dev</m:t>
+              </m:r>
+            </m:sub>
+          </m:sSub>
+        </m:oMath>
+      </m:oMathPara>
+    </w:p>
+    <w:p>
+      <w:pPr>
+        <w:rPr>
+          <w:rFonts w:eastAsiaTheme="minorEastAsia"/>
+        </w:rPr>
+      </w:pPr>
+      <w:r>
+        <w:rPr>
+          <w:rFonts w:eastAsiaTheme="minorEastAsia"/>
+        </w:rPr>
+        <w:t xml:space="preserve">This half-sine pulse should be applied in-phase with the RMS phase current through </w:t>
+      </w:r>
+      <w:proofErr w:type="gramStart"/>
+      <w:r>
+        <w:rPr>
+          <w:rFonts w:eastAsiaTheme="minorEastAsia"/>
+        </w:rPr>
+        <w:t>the MOSFET</w:t>
+      </w:r>
+      <w:proofErr w:type="gramEnd"/>
+      <w:r>
+        <w:rPr>
+          <w:rFonts w:eastAsiaTheme="minorEastAsia"/>
+        </w:rPr>
+        <w:t xml:space="preserve">. For example, for a high-side MOSFET, this pulse should be applied in-phase with the positive half-cycle of the phase current. For a low-side MOSFET, the pulse should be applied in the negative half-cycle. </w:t>
+      </w:r>
+    </w:p>
+    <w:p>
+      <w:pPr>
+        <w:rPr>
+          <w:rFonts w:eastAsiaTheme="minorEastAsia"/>
+        </w:rPr>
+      </w:pPr>
+      <w:r>
+        <w:rPr>
+          <w:rFonts w:eastAsiaTheme="minorEastAsia"/>
+          <w:b/>
+          <w:bCs/>
+        </w:rPr>
+        <w:t>NOTE:</w:t>
+      </w:r>
+      <w:r>
+        <w:rPr>
+          <w:rFonts w:eastAsiaTheme="minorEastAsia"/>
+        </w:rPr>
+        <w:t xml:space="preserve"> This method is limited in that it is only valid for SPWM switching methods. </w:t>
+      </w:r>
+      <w:r>
+        <w:rPr>
+          <w:rFonts w:eastAsiaTheme="minorEastAsia"/>
+          <w:highlight w:val="yellow"/>
+        </w:rPr>
+        <w:t>Other loss calculations will need to be done for other switching methods such as SVM.</w:t>
+      </w:r>
+      <w:r>
+        <w:rPr>
+          <w:rFonts w:eastAsiaTheme="minorEastAsia"/>
+        </w:rPr>
+        <w:t xml:space="preserve"> </w:t>
+      </w:r>
+    </w:p>
+    <w:p>
+      <w:pPr>
+        <w:pStyle w:val="Heading4"/>
+        <w:rPr>
+          <w:rFonts w:eastAsiaTheme="minorEastAsia"/>
+        </w:rPr>
+      </w:pPr>
+      <w:commentRangeStart w:id="1"/>
+      <w:r>
+        <w:rPr>
+          <w:rFonts w:eastAsiaTheme="minorEastAsia"/>
+        </w:rPr>
+        <w:t>Loss Modeling in Modular Multilevel Converter (MMC) Topologies</w:t>
+      </w:r>
+    </w:p>
+    <w:p>
+      <w:r>
+        <w:t xml:space="preserve">The paper by Zhang et al., </w:t>
+      </w:r>
+      <w:r>
+        <w:t xml:space="preserve">2019 presents a new loss modeling method that is more suitable for MMC topologies considering the DC arm current bias. </w:t>
+      </w:r>
+      <w:commentRangeEnd w:id="1"/>
+      <w:r>
+        <w:rPr>
+          <w:rStyle w:val="CommentReference"/>
+        </w:rPr>
+        <w:commentReference w:id="1"/>
+      </w:r>
+    </w:p>
     <w:p/>
     <w:p>
       <w:pPr>
@@ -465,6 +1758,72 @@
     </w:sectPr>
   </w:body>
 </w:document>
+</file>
+
+<file path=word/comments.xml><?xml version="1.0" encoding="utf-8"?>
+<w:comments xmlns:wpc="http://schemas.microsoft.com/office/word/2010/wordprocessingCanvas" xmlns:cx="http://schemas.microsoft.com/office/drawing/2014/chartex" xmlns:cx1="http://schemas.microsoft.com/office/drawing/2015/9/8/chartex" xmlns:cx2="http://schemas.microsoft.com/office/drawing/2015/10/21/chartex" xmlns:cx3="http://schemas.microsoft.com/office/drawing/2016/5/9/chartex" xmlns:cx4="http://schemas.microsoft.com/office/drawing/2016/5/10/chartex" xmlns:cx5="http://schemas.microsoft.com/office/drawing/2016/5/11/chartex" xmlns:cx6="http://schemas.microsoft.com/office/drawing/2016/5/12/chartex" xmlns:cx7="http://schemas.microsoft.com/office/drawing/2016/5/13/chartex" xmlns:cx8="http://schemas.microsoft.com/office/drawing/2016/5/14/chartex" xmlns:mc="http://schemas.openxmlformats.org/markup-compatibility/2006" xmlns:aink="http://schemas.microsoft.com/office/drawing/2016/ink" xmlns:am3d="http://schemas.microsoft.com/office/drawing/2017/model3d" xmlns:o="urn:schemas-microsoft-com:office:office" xmlns:oel="http://schemas.microsoft.com/office/2019/extlst" xmlns:r="http://schemas.openxmlformats.org/officeDocument/2006/relationships" xmlns:m="http://schemas.openxmlformats.org/officeDocument/2006/math" xmlns:v="urn:schemas-microsoft-com:vml" xmlns:wp14="http://schemas.microsoft.com/office/word/2010/wordprocessingDrawing" xmlns:wp="http://schemas.openxmlformats.org/drawingml/2006/wordprocessingDrawing" xmlns:w10="urn:schemas-microsoft-com:office:word" xmlns:w="http://schemas.openxmlformats.org/wordprocessingml/2006/main" xmlns:w14="http://schemas.microsoft.com/office/word/2010/wordml" xmlns:w15="http://schemas.microsoft.com/office/word/2012/wordml" xmlns:w16cex="http://schemas.microsoft.com/office/word/2018/wordml/cex" xmlns:w16cid="http://schemas.microsoft.com/office/word/2016/wordml/cid" xmlns:w16="http://schemas.microsoft.com/office/word/2018/wordml" xmlns:w16du="http://schemas.microsoft.com/office/word/2023/wordml/word16du" xmlns:w16sdtdh="http://schemas.microsoft.com/office/word/2020/wordml/sdtdatahash" xmlns:w16se="http://schemas.microsoft.com/office/word/2015/wordml/symex" xmlns:wpg="http://schemas.microsoft.com/office/word/2010/wordprocessingGroup" xmlns:wpi="http://schemas.microsoft.com/office/word/2010/wordprocessingInk" xmlns:wne="http://schemas.microsoft.com/office/word/2006/wordml" xmlns:wps="http://schemas.microsoft.com/office/word/2010/wordprocessingShape" mc:Ignorable="w14 w15 w16se w16cid w16 w16cex w16sdtdh w16du wp14">
+  <w:comment w:id="0" w:author="Barton, Samuel James" w:date="2024-11-26T20:50:00Z" w:initials="SB">
+    <w:p>
+      <w:pPr>
+        <w:pStyle w:val="CommentText"/>
+      </w:pPr>
+      <w:r>
+        <w:rPr>
+          <w:rStyle w:val="CommentReference"/>
+        </w:rPr>
+        <w:annotationRef/>
+      </w:r>
+      <w:r>
+        <w:t xml:space="preserve">Need to find out whether these plots include both MOSFET and diode switching losses. </w:t>
+      </w:r>
+    </w:p>
+  </w:comment>
+  <w:comment w:id="1" w:author="Barton, Samuel James" w:date="2024-11-26T21:29:00Z" w:initials="SB">
+    <w:p>
+      <w:pPr>
+        <w:pStyle w:val="CommentText"/>
+      </w:pPr>
+      <w:r>
+        <w:rPr>
+          <w:rStyle w:val="CommentReference"/>
+        </w:rPr>
+        <w:annotationRef/>
+      </w:r>
+      <w:r>
+        <w:t xml:space="preserve">Need to come up with evidence as to whether this should be modeled or not. Do we need to consider ultra-high DC bus voltages &gt; 800V? </w:t>
+      </w:r>
+    </w:p>
+  </w:comment>
+</w:comments>
+</file>
+
+<file path=word/commentsExtended.xml><?xml version="1.0" encoding="utf-8"?>
+<w15:commentsEx xmlns:wpc="http://schemas.microsoft.com/office/word/2010/wordprocessingCanvas" xmlns:cx="http://schemas.microsoft.com/office/drawing/2014/chartex" xmlns:cx1="http://schemas.microsoft.com/office/drawing/2015/9/8/chartex" xmlns:cx2="http://schemas.microsoft.com/office/drawing/2015/10/21/chartex" xmlns:cx3="http://schemas.microsoft.com/office/drawing/2016/5/9/chartex" xmlns:cx4="http://schemas.microsoft.com/office/drawing/2016/5/10/chartex" xmlns:cx5="http://schemas.microsoft.com/office/drawing/2016/5/11/chartex" xmlns:cx6="http://schemas.microsoft.com/office/drawing/2016/5/12/chartex" xmlns:cx7="http://schemas.microsoft.com/office/drawing/2016/5/13/chartex" xmlns:cx8="http://schemas.microsoft.com/office/drawing/2016/5/14/chartex" xmlns:mc="http://schemas.openxmlformats.org/markup-compatibility/2006" xmlns:aink="http://schemas.microsoft.com/office/drawing/2016/ink" xmlns:am3d="http://schemas.microsoft.com/office/drawing/2017/model3d" xmlns:o="urn:schemas-microsoft-com:office:office" xmlns:oel="http://schemas.microsoft.com/office/2019/extlst" xmlns:r="http://schemas.openxmlformats.org/officeDocument/2006/relationships" xmlns:m="http://schemas.openxmlformats.org/officeDocument/2006/math" xmlns:v="urn:schemas-microsoft-com:vml" xmlns:wp14="http://schemas.microsoft.com/office/word/2010/wordprocessingDrawing" xmlns:wp="http://schemas.openxmlformats.org/drawingml/2006/wordprocessingDrawing" xmlns:w10="urn:schemas-microsoft-com:office:word" xmlns:w="http://schemas.openxmlformats.org/wordprocessingml/2006/main" xmlns:w14="http://schemas.microsoft.com/office/word/2010/wordml" xmlns:w15="http://schemas.microsoft.com/office/word/2012/wordml" xmlns:w16cex="http://schemas.microsoft.com/office/word/2018/wordml/cex" xmlns:w16cid="http://schemas.microsoft.com/office/word/2016/wordml/cid" xmlns:w16="http://schemas.microsoft.com/office/word/2018/wordml" xmlns:w16du="http://schemas.microsoft.com/office/word/2023/wordml/word16du" xmlns:w16sdtdh="http://schemas.microsoft.com/office/word/2020/wordml/sdtdatahash" xmlns:w16se="http://schemas.microsoft.com/office/word/2015/wordml/symex" xmlns:wpg="http://schemas.microsoft.com/office/word/2010/wordprocessingGroup" xmlns:wpi="http://schemas.microsoft.com/office/word/2010/wordprocessingInk" xmlns:wne="http://schemas.microsoft.com/office/word/2006/wordml" xmlns:wps="http://schemas.microsoft.com/office/word/2010/wordprocessingShape" mc:Ignorable="w14 w15 w16se w16cid w16 w16cex w16sdtdh w16du wp14">
+  <w15:commentEx w15:paraId="250882EA" w15:done="0"/>
+  <w15:commentEx w15:paraId="40DB1271" w15:done="0"/>
+</w15:commentsEx>
+</file>
+
+<file path=word/commentsExtensible.xml><?xml version="1.0" encoding="utf-8"?>
+<w16cex:commentsExtensible xmlns:wpc="http://schemas.microsoft.com/office/word/2010/wordprocessingCanvas" xmlns:cx="http://schemas.microsoft.com/office/drawing/2014/chartex" xmlns:cx1="http://schemas.microsoft.com/office/drawing/2015/9/8/chartex" xmlns:cx2="http://schemas.microsoft.com/office/drawing/2015/10/21/chartex" xmlns:cx3="http://schemas.microsoft.com/office/drawing/2016/5/9/chartex" xmlns:cx4="http://schemas.microsoft.com/office/drawing/2016/5/10/chartex" xmlns:cx5="http://schemas.microsoft.com/office/drawing/2016/5/11/chartex" xmlns:cx6="http://schemas.microsoft.com/office/drawing/2016/5/12/chartex" xmlns:cx7="http://schemas.microsoft.com/office/drawing/2016/5/13/chartex" xmlns:cx8="http://schemas.microsoft.com/office/drawing/2016/5/14/chartex" xmlns:cr="http://schemas.microsoft.com/office/comments/2020/reactions" xmlns:mc="http://schemas.openxmlformats.org/markup-compatibility/2006" xmlns:aink="http://schemas.microsoft.com/office/drawing/2016/ink" xmlns:am3d="http://schemas.microsoft.com/office/drawing/2017/model3d" xmlns:o="urn:schemas-microsoft-com:office:office" xmlns:oel="http://schemas.microsoft.com/office/2019/extlst" xmlns:r="http://schemas.openxmlformats.org/officeDocument/2006/relationships" xmlns:m="http://schemas.openxmlformats.org/officeDocument/2006/math" xmlns:v="urn:schemas-microsoft-com:vml" xmlns:wp14="http://schemas.microsoft.com/office/word/2010/wordprocessingDrawing" xmlns:wp="http://schemas.openxmlformats.org/drawingml/2006/wordprocessingDrawing" xmlns:w10="urn:schemas-microsoft-com:office:word" xmlns:w="http://schemas.openxmlformats.org/wordprocessingml/2006/main" xmlns:w14="http://schemas.microsoft.com/office/word/2010/wordml" xmlns:w15="http://schemas.microsoft.com/office/word/2012/wordml" xmlns:w16cex="http://schemas.microsoft.com/office/word/2018/wordml/cex" xmlns:w16cid="http://schemas.microsoft.com/office/word/2016/wordml/cid" xmlns:w16="http://schemas.microsoft.com/office/word/2018/wordml" xmlns:w16du="http://schemas.microsoft.com/office/word/2023/wordml/word16du" xmlns:w16sdtdh="http://schemas.microsoft.com/office/word/2020/wordml/sdtdatahash" xmlns:w16se="http://schemas.microsoft.com/office/word/2015/wordml/symex" xmlns:wpg="http://schemas.microsoft.com/office/word/2010/wordprocessingGroup" xmlns:wpi="http://schemas.microsoft.com/office/word/2010/wordprocessingInk" xmlns:wne="http://schemas.microsoft.com/office/word/2006/wordml" xmlns:wps="http://schemas.microsoft.com/office/word/2010/wordprocessingShape" mc:Ignorable="w14 w15 w16se w16cid w16 w16cex w16sdtdh cr w16du wp14">
+  <w16cex:commentExtensible w16cex:durableId="691A09F5" w16cex:dateUtc="2024-11-27T04:50:00Z"/>
+  <w16cex:commentExtensible w16cex:durableId="0E6BB445" w16cex:dateUtc="2024-11-27T05:29:00Z"/>
+</w16cex:commentsExtensible>
+</file>
+
+<file path=word/commentsIds.xml><?xml version="1.0" encoding="utf-8"?>
+<w16cid:commentsIds xmlns:wpc="http://schemas.microsoft.com/office/word/2010/wordprocessingCanvas" xmlns:cx="http://schemas.microsoft.com/office/drawing/2014/chartex" xmlns:cx1="http://schemas.microsoft.com/office/drawing/2015/9/8/chartex" xmlns:cx2="http://schemas.microsoft.com/office/drawing/2015/10/21/chartex" xmlns:cx3="http://schemas.microsoft.com/office/drawing/2016/5/9/chartex" xmlns:cx4="http://schemas.microsoft.com/office/drawing/2016/5/10/chartex" xmlns:cx5="http://schemas.microsoft.com/office/drawing/2016/5/11/chartex" xmlns:cx6="http://schemas.microsoft.com/office/drawing/2016/5/12/chartex" xmlns:cx7="http://schemas.microsoft.com/office/drawing/2016/5/13/chartex" xmlns:cx8="http://schemas.microsoft.com/office/drawing/2016/5/14/chartex" xmlns:mc="http://schemas.openxmlformats.org/markup-compatibility/2006" xmlns:aink="http://schemas.microsoft.com/office/drawing/2016/ink" xmlns:am3d="http://schemas.microsoft.com/office/drawing/2017/model3d" xmlns:o="urn:schemas-microsoft-com:office:office" xmlns:oel="http://schemas.microsoft.com/office/2019/extlst" xmlns:r="http://schemas.openxmlformats.org/officeDocument/2006/relationships" xmlns:m="http://schemas.openxmlformats.org/officeDocument/2006/math" xmlns:v="urn:schemas-microsoft-com:vml" xmlns:wp14="http://schemas.microsoft.com/office/word/2010/wordprocessingDrawing" xmlns:wp="http://schemas.openxmlformats.org/drawingml/2006/wordprocessingDrawing" xmlns:w10="urn:schemas-microsoft-com:office:word" xmlns:w="http://schemas.openxmlformats.org/wordprocessingml/2006/main" xmlns:w14="http://schemas.microsoft.com/office/word/2010/wordml" xmlns:w15="http://schemas.microsoft.com/office/word/2012/wordml" xmlns:w16cex="http://schemas.microsoft.com/office/word/2018/wordml/cex" xmlns:w16cid="http://schemas.microsoft.com/office/word/2016/wordml/cid" xmlns:w16="http://schemas.microsoft.com/office/word/2018/wordml" xmlns:w16du="http://schemas.microsoft.com/office/word/2023/wordml/word16du" xmlns:w16sdtdh="http://schemas.microsoft.com/office/word/2020/wordml/sdtdatahash" xmlns:w16se="http://schemas.microsoft.com/office/word/2015/wordml/symex" xmlns:wpg="http://schemas.microsoft.com/office/word/2010/wordprocessingGroup" xmlns:wpi="http://schemas.microsoft.com/office/word/2010/wordprocessingInk" xmlns:wne="http://schemas.microsoft.com/office/word/2006/wordml" xmlns:wps="http://schemas.microsoft.com/office/word/2010/wordprocessingShape" mc:Ignorable="w14 w15 w16se w16cid w16 w16cex w16sdtdh w16du wp14">
+  <w16cid:commentId w16cid:paraId="250882EA" w16cid:durableId="691A09F5"/>
+  <w16cid:commentId w16cid:paraId="40DB1271" w16cid:durableId="0E6BB445"/>
+</w16cid:commentsIds>
+</file>
+
+<file path=word/people.xml><?xml version="1.0" encoding="utf-8"?>
+<w15:people xmlns:wpc="http://schemas.microsoft.com/office/word/2010/wordprocessingCanvas" xmlns:cx="http://schemas.microsoft.com/office/drawing/2014/chartex" xmlns:cx1="http://schemas.microsoft.com/office/drawing/2015/9/8/chartex" xmlns:cx2="http://schemas.microsoft.com/office/drawing/2015/10/21/chartex" xmlns:cx3="http://schemas.microsoft.com/office/drawing/2016/5/9/chartex" xmlns:cx4="http://schemas.microsoft.com/office/drawing/2016/5/10/chartex" xmlns:cx5="http://schemas.microsoft.com/office/drawing/2016/5/11/chartex" xmlns:cx6="http://schemas.microsoft.com/office/drawing/2016/5/12/chartex" xmlns:cx7="http://schemas.microsoft.com/office/drawing/2016/5/13/chartex" xmlns:cx8="http://schemas.microsoft.com/office/drawing/2016/5/14/chartex" xmlns:mc="http://schemas.openxmlformats.org/markup-compatibility/2006" xmlns:aink="http://schemas.microsoft.com/office/drawing/2016/ink" xmlns:am3d="http://schemas.microsoft.com/office/drawing/2017/model3d" xmlns:o="urn:schemas-microsoft-com:office:office" xmlns:oel="http://schemas.microsoft.com/office/2019/extlst" xmlns:r="http://schemas.openxmlformats.org/officeDocument/2006/relationships" xmlns:m="http://schemas.openxmlformats.org/officeDocument/2006/math" xmlns:v="urn:schemas-microsoft-com:vml" xmlns:wp14="http://schemas.microsoft.com/office/word/2010/wordprocessingDrawing" xmlns:wp="http://schemas.openxmlformats.org/drawingml/2006/wordprocessingDrawing" xmlns:w10="urn:schemas-microsoft-com:office:word" xmlns:w="http://schemas.openxmlformats.org/wordprocessingml/2006/main" xmlns:w14="http://schemas.microsoft.com/office/word/2010/wordml" xmlns:w15="http://schemas.microsoft.com/office/word/2012/wordml" xmlns:w16cex="http://schemas.microsoft.com/office/word/2018/wordml/cex" xmlns:w16cid="http://schemas.microsoft.com/office/word/2016/wordml/cid" xmlns:w16="http://schemas.microsoft.com/office/word/2018/wordml" xmlns:w16du="http://schemas.microsoft.com/office/word/2023/wordml/word16du" xmlns:w16sdtdh="http://schemas.microsoft.com/office/word/2020/wordml/sdtdatahash" xmlns:w16se="http://schemas.microsoft.com/office/word/2015/wordml/symex" xmlns:wpg="http://schemas.microsoft.com/office/word/2010/wordprocessingGroup" xmlns:wpi="http://schemas.microsoft.com/office/word/2010/wordprocessingInk" xmlns:wne="http://schemas.microsoft.com/office/word/2006/wordml" xmlns:wps="http://schemas.microsoft.com/office/word/2010/wordprocessingShape" mc:Ignorable="w14 w15 w16se w16cid w16 w16cex w16sdtdh w16du wp14">
+  <w15:person w15:author="Barton, Samuel James">
+    <w15:presenceInfo w15:providerId="AD" w15:userId="S::bartonsa@oregonstate.edu::434e794e-2c18-40b3-a7ef-ff430ee29fd1"/>
+  </w15:person>
+</w15:people>
 </file>
 
 <file path=word/styles.xml><?xml version="1.0" encoding="utf-8"?>
@@ -1419,6 +2778,83 @@
       <w:color w:val="404040" w:themeColor="text1" w:themeTint="BF"/>
     </w:rPr>
   </w:style>
+  <w:style w:type="character" w:styleId="CommentReference">
+    <w:name w:val="annotation reference"/>
+    <w:basedOn w:val="DefaultParagraphFont"/>
+    <w:uiPriority w:val="99"/>
+    <w:semiHidden/>
+    <w:unhideWhenUsed/>
+    <w:rsid w:val="003C3390"/>
+    <w:rPr>
+      <w:sz w:val="16"/>
+      <w:szCs w:val="16"/>
+    </w:rPr>
+  </w:style>
+  <w:style w:type="paragraph" w:styleId="CommentText">
+    <w:name w:val="annotation text"/>
+    <w:basedOn w:val="Normal"/>
+    <w:link w:val="CommentTextChar"/>
+    <w:uiPriority w:val="99"/>
+    <w:unhideWhenUsed/>
+    <w:rsid w:val="003C3390"/>
+    <w:pPr>
+      <w:spacing w:line="240" w:lineRule="auto"/>
+    </w:pPr>
+    <w:rPr>
+      <w:sz w:val="20"/>
+      <w:szCs w:val="20"/>
+    </w:rPr>
+  </w:style>
+  <w:style w:type="character" w:customStyle="1" w:styleId="CommentTextChar">
+    <w:name w:val="Comment Text Char"/>
+    <w:basedOn w:val="DefaultParagraphFont"/>
+    <w:link w:val="CommentText"/>
+    <w:uiPriority w:val="99"/>
+    <w:rsid w:val="003C3390"/>
+    <w:rPr>
+      <w:sz w:val="20"/>
+      <w:szCs w:val="20"/>
+    </w:rPr>
+  </w:style>
+  <w:style w:type="paragraph" w:styleId="CommentSubject">
+    <w:name w:val="annotation subject"/>
+    <w:basedOn w:val="CommentText"/>
+    <w:next w:val="CommentText"/>
+    <w:link w:val="CommentSubjectChar"/>
+    <w:uiPriority w:val="99"/>
+    <w:semiHidden/>
+    <w:unhideWhenUsed/>
+    <w:rsid w:val="003C3390"/>
+    <w:rPr>
+      <w:b/>
+      <w:bCs/>
+    </w:rPr>
+  </w:style>
+  <w:style w:type="character" w:customStyle="1" w:styleId="CommentSubjectChar">
+    <w:name w:val="Comment Subject Char"/>
+    <w:basedOn w:val="CommentTextChar"/>
+    <w:link w:val="CommentSubject"/>
+    <w:uiPriority w:val="99"/>
+    <w:semiHidden/>
+    <w:rsid w:val="003C3390"/>
+    <w:rPr>
+      <w:b/>
+      <w:bCs/>
+      <w:sz w:val="20"/>
+      <w:szCs w:val="20"/>
+    </w:rPr>
+  </w:style>
+  <w:style w:type="character" w:styleId="Emphasis">
+    <w:name w:val="Emphasis"/>
+    <w:basedOn w:val="DefaultParagraphFont"/>
+    <w:uiPriority w:val="20"/>
+    <w:qFormat/>
+    <w:rsid w:val="0031450A"/>
+    <w:rPr>
+      <w:i/>
+      <w:iCs/>
+    </w:rPr>
+  </w:style>
 </w:styles>
 </file>
 

</xml_diff>

<commit_message>
Updates to Journal and Start of SLX Library
- Typical journal update
- Started multiphysics modeling library which will be defined for each device technology + converter topology
</commit_message>
<xml_diff>
--- a/docs/PMEC BIL RELIABILITY RESEARCH JOURNAL.docx
+++ b/docs/PMEC BIL RELIABILITY RESEARCH JOURNAL.docx
@@ -28,7 +28,7 @@
     </w:p>
     <w:p>
       <w:r>
-        <w:t>This work will model the power electronic devices in two steps: loss modeling and thermal modeling for IGBTs, MOSFETs, and power diodes. There will be no specific devices used; just general device parameters found from a market survey at different voltage/current ratings. This section covers how these two modeling methods are designed for each respective device.</w:t>
+        <w:t>This work will model the power electronic devices in two steps: loss modeling and thermal modeling for IGBTs, MOSFETs, and power diodes. There will be no specific devices used; just general device parameters found from a market survey at different voltage/current ratings. This section covers how these modeling methods are designed for each respective device.</w:t>
       </w:r>
     </w:p>
     <w:p>
@@ -76,6 +76,11 @@
       </w:r>
     </w:p>
     <w:p>
+      <w:pPr>
+        <w:rPr>
+          <w:rFonts w:eastAsiaTheme="minorEastAsia"/>
+        </w:rPr>
+      </w:pPr>
       <w:r>
         <w:t xml:space="preserve">Modeling of the MOSFETs will be done largely using the examples in the application note by </w:t>
       </w:r>
@@ -87,6 +92,191 @@
       </w:r>
       <w:r>
         <w:t xml:space="preserve">. This method also considers the losses of the body diode, so for MOSFET applications, no extra parallel diode will be included. </w:t>
+      </w:r>
+      <w:r>
+        <w:t xml:space="preserve">Table 1 lists all input/output information for the MOSFET loss block. For inputs, </w:t>
+      </w:r>
+      <m:oMath>
+        <m:sSub>
+          <m:sSubPr>
+            <m:ctrlPr>
+              <w:rPr>
+                <w:rFonts w:ascii="Cambria Math" w:hAnsi="Cambria Math"/>
+                <w:i/>
+              </w:rPr>
+            </m:ctrlPr>
+          </m:sSubPr>
+          <m:e>
+            <m:r>
+              <w:rPr>
+                <w:rFonts w:ascii="Cambria Math" w:hAnsi="Cambria Math"/>
+              </w:rPr>
+              <m:t>I</m:t>
+            </m:r>
+          </m:e>
+          <m:sub>
+            <m:r>
+              <w:rPr>
+                <w:rFonts w:ascii="Cambria Math" w:hAnsi="Cambria Math"/>
+              </w:rPr>
+              <m:t>ph</m:t>
+            </m:r>
+          </m:sub>
+        </m:sSub>
+      </m:oMath>
+      <w:r>
+        <w:rPr>
+          <w:rFonts w:eastAsiaTheme="minorEastAsia"/>
+        </w:rPr>
+        <w:t xml:space="preserve">, </w:t>
+      </w:r>
+      <m:oMath>
+        <m:sSub>
+          <m:sSubPr>
+            <m:ctrlPr>
+              <w:rPr>
+                <w:rFonts w:ascii="Cambria Math" w:eastAsiaTheme="minorEastAsia" w:hAnsi="Cambria Math"/>
+                <w:i/>
+              </w:rPr>
+            </m:ctrlPr>
+          </m:sSubPr>
+          <m:e>
+            <m:r>
+              <w:rPr>
+                <w:rFonts w:ascii="Cambria Math" w:eastAsiaTheme="minorEastAsia" w:hAnsi="Cambria Math"/>
+              </w:rPr>
+              <m:t>ω</m:t>
+            </m:r>
+          </m:e>
+          <m:sub>
+            <m:r>
+              <w:rPr>
+                <w:rFonts w:ascii="Cambria Math" w:eastAsiaTheme="minorEastAsia" w:hAnsi="Cambria Math"/>
+              </w:rPr>
+              <m:t>e</m:t>
+            </m:r>
+          </m:sub>
+        </m:sSub>
+      </m:oMath>
+      <w:r>
+        <w:rPr>
+          <w:rFonts w:eastAsiaTheme="minorEastAsia"/>
+        </w:rPr>
+        <w:t xml:space="preserve">, </w:t>
+      </w:r>
+      <m:oMath>
+        <m:sSub>
+          <m:sSubPr>
+            <m:ctrlPr>
+              <w:rPr>
+                <w:rFonts w:ascii="Cambria Math" w:eastAsiaTheme="minorEastAsia" w:hAnsi="Cambria Math"/>
+                <w:i/>
+              </w:rPr>
+            </m:ctrlPr>
+          </m:sSubPr>
+          <m:e>
+            <m:r>
+              <w:rPr>
+                <w:rFonts w:ascii="Cambria Math" w:eastAsiaTheme="minorEastAsia" w:hAnsi="Cambria Math"/>
+              </w:rPr>
+              <m:t>m</m:t>
+            </m:r>
+          </m:e>
+          <m:sub>
+            <m:r>
+              <w:rPr>
+                <w:rFonts w:ascii="Cambria Math" w:eastAsiaTheme="minorEastAsia" w:hAnsi="Cambria Math"/>
+              </w:rPr>
+              <m:t>a</m:t>
+            </m:r>
+          </m:sub>
+        </m:sSub>
+      </m:oMath>
+      <w:r>
+        <w:rPr>
+          <w:rFonts w:eastAsiaTheme="minorEastAsia"/>
+        </w:rPr>
+        <w:t xml:space="preserve">, and </w:t>
+      </w:r>
+      <m:oMath>
+        <m:r>
+          <w:rPr>
+            <w:rFonts w:ascii="Cambria Math" w:eastAsiaTheme="minorEastAsia" w:hAnsi="Cambria Math"/>
+          </w:rPr>
+          <m:t>ϕ</m:t>
+        </m:r>
+      </m:oMath>
+      <w:r>
+        <w:rPr>
+          <w:rFonts w:eastAsiaTheme="minorEastAsia"/>
+        </w:rPr>
+        <w:t xml:space="preserve"> are used to calculate the amplitude of </w:t>
+      </w:r>
+      <m:oMath>
+        <m:sSub>
+          <m:sSubPr>
+            <m:ctrlPr>
+              <w:rPr>
+                <w:rFonts w:ascii="Cambria Math" w:eastAsiaTheme="minorEastAsia" w:hAnsi="Cambria Math"/>
+                <w:i/>
+              </w:rPr>
+            </m:ctrlPr>
+          </m:sSubPr>
+          <m:e>
+            <m:r>
+              <w:rPr>
+                <w:rFonts w:ascii="Cambria Math" w:eastAsiaTheme="minorEastAsia" w:hAnsi="Cambria Math"/>
+              </w:rPr>
+              <m:t>P</m:t>
+            </m:r>
+          </m:e>
+          <m:sub>
+            <m:r>
+              <w:rPr>
+                <w:rFonts w:ascii="Cambria Math" w:eastAsiaTheme="minorEastAsia" w:hAnsi="Cambria Math"/>
+              </w:rPr>
+              <m:t>d</m:t>
+            </m:r>
+          </m:sub>
+        </m:sSub>
+        <m:d>
+          <m:dPr>
+            <m:ctrlPr>
+              <w:rPr>
+                <w:rFonts w:ascii="Cambria Math" w:eastAsiaTheme="minorEastAsia" w:hAnsi="Cambria Math"/>
+                <w:i/>
+              </w:rPr>
+            </m:ctrlPr>
+          </m:dPr>
+          <m:e>
+            <m:r>
+              <w:rPr>
+                <w:rFonts w:ascii="Cambria Math" w:eastAsiaTheme="minorEastAsia" w:hAnsi="Cambria Math"/>
+              </w:rPr>
+              <m:t>t</m:t>
+            </m:r>
+          </m:e>
+        </m:d>
+      </m:oMath>
+      <w:r>
+        <w:rPr>
+          <w:rFonts w:eastAsiaTheme="minorEastAsia"/>
+        </w:rPr>
+        <w:t xml:space="preserve">. </w:t>
+      </w:r>
+      <w:commentRangeStart w:id="0"/>
+      <w:r>
+        <w:rPr>
+          <w:rFonts w:eastAsiaTheme="minorEastAsia"/>
+        </w:rPr>
+        <w:t xml:space="preserve">The switch location information is required for timing of the power pulse relative to the instantaneous phase current value. </w:t>
+      </w:r>
+      <w:commentRangeEnd w:id="0"/>
+      <w:r>
+        <w:rPr>
+          <w:rStyle w:val="CommentReference"/>
+        </w:rPr>
+        <w:commentReference w:id="0"/>
       </w:r>
     </w:p>
     <w:p>
@@ -459,8 +649,16 @@
             <w:pPr>
               <w:jc w:val="center"/>
             </w:pPr>
+            <w:commentRangeStart w:id="1"/>
             <w:r>
               <w:t>Switch Location</w:t>
+            </w:r>
+            <w:commentRangeEnd w:id="1"/>
+            <w:r>
+              <w:rPr>
+                <w:rStyle w:val="CommentReference"/>
+              </w:rPr>
+              <w:commentReference w:id="1"/>
             </w:r>
           </w:p>
         </w:tc>
@@ -492,7 +690,19 @@
     </w:p>
     <w:p>
       <w:r>
-        <w:t xml:space="preserve">From Graovac et al., the device losses in three-phase motor drive applications can be defined as follows: </w:t>
+        <w:t xml:space="preserve">From Graovac et al., the </w:t>
+      </w:r>
+      <w:r>
+        <w:t xml:space="preserve">average </w:t>
+      </w:r>
+      <w:r>
+        <w:t>device losses</w:t>
+      </w:r>
+      <w:r>
+        <w:t xml:space="preserve"> over a fundamental period</w:t>
+      </w:r>
+      <w:r>
+        <w:t xml:space="preserve"> in three-phase motor drive applications can be defined as follows: </w:t>
       </w:r>
     </w:p>
     <w:p>
@@ -1411,11 +1621,12 @@
           <w:rFonts w:eastAsiaTheme="minorEastAsia"/>
         </w:rPr>
       </w:pPr>
-      <w:commentRangeStart w:id="0"/>
+      <w:commentRangeStart w:id="2"/>
       <w:r>
         <w:rPr>
           <w:rFonts w:eastAsiaTheme="minorEastAsia"/>
         </w:rPr>
+        <w:lastRenderedPageBreak/>
         <w:t xml:space="preserve">Where </w:t>
       </w:r>
       <m:oMath>
@@ -1450,40 +1661,26 @@
         <w:rPr>
           <w:rFonts w:eastAsiaTheme="minorEastAsia"/>
         </w:rPr>
-        <w:t xml:space="preserve"> is used to find </w:t>
-      </w:r>
-      <w:proofErr w:type="gramStart"/>
+        <w:t xml:space="preserve"> is used to find switching loss estimates for the MOSFET and Diode from an LUT </w:t>
+      </w:r>
       <w:r>
         <w:rPr>
           <w:rFonts w:eastAsiaTheme="minorEastAsia"/>
         </w:rPr>
-        <w:t>switching</w:t>
-      </w:r>
-      <w:proofErr w:type="gramEnd"/>
+        <w:t xml:space="preserve">derived </w:t>
+      </w:r>
       <w:r>
         <w:rPr>
           <w:rFonts w:eastAsiaTheme="minorEastAsia"/>
         </w:rPr>
-        <w:t xml:space="preserve"> loss estimates for the MOSFET and Diode from an LUT </w:t>
-      </w:r>
-      <w:r>
-        <w:rPr>
-          <w:rFonts w:eastAsiaTheme="minorEastAsia"/>
-        </w:rPr>
-        <w:t xml:space="preserve">derived </w:t>
-      </w:r>
-      <w:r>
-        <w:rPr>
-          <w:rFonts w:eastAsiaTheme="minorEastAsia"/>
-        </w:rPr>
         <w:t xml:space="preserve">from datasheet parameters. </w:t>
       </w:r>
-      <w:commentRangeEnd w:id="0"/>
+      <w:commentRangeEnd w:id="2"/>
       <w:r>
         <w:rPr>
           <w:rStyle w:val="CommentReference"/>
         </w:rPr>
-        <w:commentReference w:id="0"/>
+        <w:commentReference w:id="2"/>
       </w:r>
     </w:p>
     <w:p>
@@ -1496,7 +1693,6 @@
         <w:rPr>
           <w:rFonts w:eastAsiaTheme="minorEastAsia"/>
         </w:rPr>
-        <w:lastRenderedPageBreak/>
         <w:t>In total, these losses are summed together to determine the periodic average losses of the device with respect to the fundamental frequency</w:t>
       </w:r>
       <w:r>
@@ -1544,13 +1740,7 @@
         <w:rPr>
           <w:rFonts w:eastAsiaTheme="minorEastAsia"/>
         </w:rPr>
-        <w:t xml:space="preserve">As presented in the IPOSIM documentation from Infineon, </w:t>
-      </w:r>
-      <w:r>
-        <w:rPr>
-          <w:rFonts w:eastAsiaTheme="minorEastAsia"/>
-        </w:rPr>
-        <w:t>t</w:t>
+        <w:t>As presented in the IPOSIM documentation from Infineon, t</w:t>
       </w:r>
       <w:r>
         <w:rPr>
@@ -1702,7 +1892,7 @@
           <w:rFonts w:eastAsiaTheme="minorEastAsia"/>
         </w:rPr>
       </w:pPr>
-      <w:commentRangeStart w:id="1"/>
+      <w:commentRangeStart w:id="3"/>
       <w:r>
         <w:rPr>
           <w:rFonts w:eastAsiaTheme="minorEastAsia"/>
@@ -1717,12 +1907,12 @@
       <w:r>
         <w:t xml:space="preserve">2019 presents a new loss modeling method that is more suitable for MMC topologies considering the DC arm current bias. </w:t>
       </w:r>
-      <w:commentRangeEnd w:id="1"/>
+      <w:commentRangeEnd w:id="3"/>
       <w:r>
         <w:rPr>
           <w:rStyle w:val="CommentReference"/>
         </w:rPr>
-        <w:commentReference w:id="1"/>
+        <w:commentReference w:id="3"/>
       </w:r>
     </w:p>
     <w:p/>
@@ -1762,7 +1952,7 @@
 
 <file path=word/comments.xml><?xml version="1.0" encoding="utf-8"?>
 <w:comments xmlns:wpc="http://schemas.microsoft.com/office/word/2010/wordprocessingCanvas" xmlns:cx="http://schemas.microsoft.com/office/drawing/2014/chartex" xmlns:cx1="http://schemas.microsoft.com/office/drawing/2015/9/8/chartex" xmlns:cx2="http://schemas.microsoft.com/office/drawing/2015/10/21/chartex" xmlns:cx3="http://schemas.microsoft.com/office/drawing/2016/5/9/chartex" xmlns:cx4="http://schemas.microsoft.com/office/drawing/2016/5/10/chartex" xmlns:cx5="http://schemas.microsoft.com/office/drawing/2016/5/11/chartex" xmlns:cx6="http://schemas.microsoft.com/office/drawing/2016/5/12/chartex" xmlns:cx7="http://schemas.microsoft.com/office/drawing/2016/5/13/chartex" xmlns:cx8="http://schemas.microsoft.com/office/drawing/2016/5/14/chartex" xmlns:mc="http://schemas.openxmlformats.org/markup-compatibility/2006" xmlns:aink="http://schemas.microsoft.com/office/drawing/2016/ink" xmlns:am3d="http://schemas.microsoft.com/office/drawing/2017/model3d" xmlns:o="urn:schemas-microsoft-com:office:office" xmlns:oel="http://schemas.microsoft.com/office/2019/extlst" xmlns:r="http://schemas.openxmlformats.org/officeDocument/2006/relationships" xmlns:m="http://schemas.openxmlformats.org/officeDocument/2006/math" xmlns:v="urn:schemas-microsoft-com:vml" xmlns:wp14="http://schemas.microsoft.com/office/word/2010/wordprocessingDrawing" xmlns:wp="http://schemas.openxmlformats.org/drawingml/2006/wordprocessingDrawing" xmlns:w10="urn:schemas-microsoft-com:office:word" xmlns:w="http://schemas.openxmlformats.org/wordprocessingml/2006/main" xmlns:w14="http://schemas.microsoft.com/office/word/2010/wordml" xmlns:w15="http://schemas.microsoft.com/office/word/2012/wordml" xmlns:w16cex="http://schemas.microsoft.com/office/word/2018/wordml/cex" xmlns:w16cid="http://schemas.microsoft.com/office/word/2016/wordml/cid" xmlns:w16="http://schemas.microsoft.com/office/word/2018/wordml" xmlns:w16du="http://schemas.microsoft.com/office/word/2023/wordml/word16du" xmlns:w16sdtdh="http://schemas.microsoft.com/office/word/2020/wordml/sdtdatahash" xmlns:w16se="http://schemas.microsoft.com/office/word/2015/wordml/symex" xmlns:wpg="http://schemas.microsoft.com/office/word/2010/wordprocessingGroup" xmlns:wpi="http://schemas.microsoft.com/office/word/2010/wordprocessingInk" xmlns:wne="http://schemas.microsoft.com/office/word/2006/wordml" xmlns:wps="http://schemas.microsoft.com/office/word/2010/wordprocessingShape" mc:Ignorable="w14 w15 w16se w16cid w16 w16cex w16sdtdh w16du wp14">
-  <w:comment w:id="0" w:author="Barton, Samuel James" w:date="2024-11-26T20:50:00Z" w:initials="SB">
+  <w:comment w:id="0" w:author="Barton, Samuel James" w:date="2024-12-02T08:48:00Z" w:initials="SB">
     <w:p>
       <w:pPr>
         <w:pStyle w:val="CommentText"/>
@@ -1774,11 +1964,43 @@
         <w:annotationRef/>
       </w:r>
       <w:r>
-        <w:t xml:space="preserve">Need to find out whether these plots include both MOSFET and diode switching losses. </w:t>
+        <w:t>May not need this if take a converter-based approach to modeling</w:t>
       </w:r>
     </w:p>
   </w:comment>
-  <w:comment w:id="1" w:author="Barton, Samuel James" w:date="2024-11-26T21:29:00Z" w:initials="SB">
+  <w:comment w:id="1" w:author="Barton, Samuel James" w:date="2024-12-02T08:48:00Z" w:initials="SB">
+    <w:p>
+      <w:pPr>
+        <w:pStyle w:val="CommentText"/>
+      </w:pPr>
+      <w:r>
+        <w:rPr>
+          <w:rStyle w:val="CommentReference"/>
+        </w:rPr>
+        <w:annotationRef/>
+      </w:r>
+      <w:r>
+        <w:t>Decision needs to be made whether I just use pre-defined blocks for each converter type, or just model discrete devices.</w:t>
+      </w:r>
+    </w:p>
+  </w:comment>
+  <w:comment w:id="2" w:author="Barton, Samuel James" w:date="2024-11-26T20:50:00Z" w:initials="SB">
+    <w:p>
+      <w:pPr>
+        <w:pStyle w:val="CommentText"/>
+      </w:pPr>
+      <w:r>
+        <w:rPr>
+          <w:rStyle w:val="CommentReference"/>
+        </w:rPr>
+        <w:annotationRef/>
+      </w:r>
+      <w:r>
+        <w:t xml:space="preserve">Need to find out whether these plots include both MOSFET and diode switching losses. </w:t>
+      </w:r>
+    </w:p>
+  </w:comment>
+  <w:comment w:id="3" w:author="Barton, Samuel James" w:date="2024-11-26T21:29:00Z" w:initials="SB">
     <w:p>
       <w:pPr>
         <w:pStyle w:val="CommentText"/>
@@ -1799,6 +2021,8 @@
 
 <file path=word/commentsExtended.xml><?xml version="1.0" encoding="utf-8"?>
 <w15:commentsEx xmlns:wpc="http://schemas.microsoft.com/office/word/2010/wordprocessingCanvas" xmlns:cx="http://schemas.microsoft.com/office/drawing/2014/chartex" xmlns:cx1="http://schemas.microsoft.com/office/drawing/2015/9/8/chartex" xmlns:cx2="http://schemas.microsoft.com/office/drawing/2015/10/21/chartex" xmlns:cx3="http://schemas.microsoft.com/office/drawing/2016/5/9/chartex" xmlns:cx4="http://schemas.microsoft.com/office/drawing/2016/5/10/chartex" xmlns:cx5="http://schemas.microsoft.com/office/drawing/2016/5/11/chartex" xmlns:cx6="http://schemas.microsoft.com/office/drawing/2016/5/12/chartex" xmlns:cx7="http://schemas.microsoft.com/office/drawing/2016/5/13/chartex" xmlns:cx8="http://schemas.microsoft.com/office/drawing/2016/5/14/chartex" xmlns:mc="http://schemas.openxmlformats.org/markup-compatibility/2006" xmlns:aink="http://schemas.microsoft.com/office/drawing/2016/ink" xmlns:am3d="http://schemas.microsoft.com/office/drawing/2017/model3d" xmlns:o="urn:schemas-microsoft-com:office:office" xmlns:oel="http://schemas.microsoft.com/office/2019/extlst" xmlns:r="http://schemas.openxmlformats.org/officeDocument/2006/relationships" xmlns:m="http://schemas.openxmlformats.org/officeDocument/2006/math" xmlns:v="urn:schemas-microsoft-com:vml" xmlns:wp14="http://schemas.microsoft.com/office/word/2010/wordprocessingDrawing" xmlns:wp="http://schemas.openxmlformats.org/drawingml/2006/wordprocessingDrawing" xmlns:w10="urn:schemas-microsoft-com:office:word" xmlns:w="http://schemas.openxmlformats.org/wordprocessingml/2006/main" xmlns:w14="http://schemas.microsoft.com/office/word/2010/wordml" xmlns:w15="http://schemas.microsoft.com/office/word/2012/wordml" xmlns:w16cex="http://schemas.microsoft.com/office/word/2018/wordml/cex" xmlns:w16cid="http://schemas.microsoft.com/office/word/2016/wordml/cid" xmlns:w16="http://schemas.microsoft.com/office/word/2018/wordml" xmlns:w16du="http://schemas.microsoft.com/office/word/2023/wordml/word16du" xmlns:w16sdtdh="http://schemas.microsoft.com/office/word/2020/wordml/sdtdatahash" xmlns:w16se="http://schemas.microsoft.com/office/word/2015/wordml/symex" xmlns:wpg="http://schemas.microsoft.com/office/word/2010/wordprocessingGroup" xmlns:wpi="http://schemas.microsoft.com/office/word/2010/wordprocessingInk" xmlns:wne="http://schemas.microsoft.com/office/word/2006/wordml" xmlns:wps="http://schemas.microsoft.com/office/word/2010/wordprocessingShape" mc:Ignorable="w14 w15 w16se w16cid w16 w16cex w16sdtdh w16du wp14">
+  <w15:commentEx w15:paraId="25DFA461" w15:done="0"/>
+  <w15:commentEx w15:paraId="59025CCF" w15:done="0"/>
   <w15:commentEx w15:paraId="250882EA" w15:done="0"/>
   <w15:commentEx w15:paraId="40DB1271" w15:done="0"/>
 </w15:commentsEx>
@@ -1806,6 +2030,8 @@
 
 <file path=word/commentsExtensible.xml><?xml version="1.0" encoding="utf-8"?>
 <w16cex:commentsExtensible xmlns:wpc="http://schemas.microsoft.com/office/word/2010/wordprocessingCanvas" xmlns:cx="http://schemas.microsoft.com/office/drawing/2014/chartex" xmlns:cx1="http://schemas.microsoft.com/office/drawing/2015/9/8/chartex" xmlns:cx2="http://schemas.microsoft.com/office/drawing/2015/10/21/chartex" xmlns:cx3="http://schemas.microsoft.com/office/drawing/2016/5/9/chartex" xmlns:cx4="http://schemas.microsoft.com/office/drawing/2016/5/10/chartex" xmlns:cx5="http://schemas.microsoft.com/office/drawing/2016/5/11/chartex" xmlns:cx6="http://schemas.microsoft.com/office/drawing/2016/5/12/chartex" xmlns:cx7="http://schemas.microsoft.com/office/drawing/2016/5/13/chartex" xmlns:cx8="http://schemas.microsoft.com/office/drawing/2016/5/14/chartex" xmlns:cr="http://schemas.microsoft.com/office/comments/2020/reactions" xmlns:mc="http://schemas.openxmlformats.org/markup-compatibility/2006" xmlns:aink="http://schemas.microsoft.com/office/drawing/2016/ink" xmlns:am3d="http://schemas.microsoft.com/office/drawing/2017/model3d" xmlns:o="urn:schemas-microsoft-com:office:office" xmlns:oel="http://schemas.microsoft.com/office/2019/extlst" xmlns:r="http://schemas.openxmlformats.org/officeDocument/2006/relationships" xmlns:m="http://schemas.openxmlformats.org/officeDocument/2006/math" xmlns:v="urn:schemas-microsoft-com:vml" xmlns:wp14="http://schemas.microsoft.com/office/word/2010/wordprocessingDrawing" xmlns:wp="http://schemas.openxmlformats.org/drawingml/2006/wordprocessingDrawing" xmlns:w10="urn:schemas-microsoft-com:office:word" xmlns:w="http://schemas.openxmlformats.org/wordprocessingml/2006/main" xmlns:w14="http://schemas.microsoft.com/office/word/2010/wordml" xmlns:w15="http://schemas.microsoft.com/office/word/2012/wordml" xmlns:w16cex="http://schemas.microsoft.com/office/word/2018/wordml/cex" xmlns:w16cid="http://schemas.microsoft.com/office/word/2016/wordml/cid" xmlns:w16="http://schemas.microsoft.com/office/word/2018/wordml" xmlns:w16du="http://schemas.microsoft.com/office/word/2023/wordml/word16du" xmlns:w16sdtdh="http://schemas.microsoft.com/office/word/2020/wordml/sdtdatahash" xmlns:w16se="http://schemas.microsoft.com/office/word/2015/wordml/symex" xmlns:wpg="http://schemas.microsoft.com/office/word/2010/wordprocessingGroup" xmlns:wpi="http://schemas.microsoft.com/office/word/2010/wordprocessingInk" xmlns:wne="http://schemas.microsoft.com/office/word/2006/wordml" xmlns:wps="http://schemas.microsoft.com/office/word/2010/wordprocessingShape" mc:Ignorable="w14 w15 w16se w16cid w16 w16cex w16sdtdh cr w16du wp14">
+  <w16cex:commentExtensible w16cex:durableId="2F3F40CE" w16cex:dateUtc="2024-12-02T16:48:00Z"/>
+  <w16cex:commentExtensible w16cex:durableId="18661FA2" w16cex:dateUtc="2024-12-02T16:48:00Z"/>
   <w16cex:commentExtensible w16cex:durableId="691A09F5" w16cex:dateUtc="2024-11-27T04:50:00Z"/>
   <w16cex:commentExtensible w16cex:durableId="0E6BB445" w16cex:dateUtc="2024-11-27T05:29:00Z"/>
 </w16cex:commentsExtensible>
@@ -1813,6 +2039,8 @@
 
 <file path=word/commentsIds.xml><?xml version="1.0" encoding="utf-8"?>
 <w16cid:commentsIds xmlns:wpc="http://schemas.microsoft.com/office/word/2010/wordprocessingCanvas" xmlns:cx="http://schemas.microsoft.com/office/drawing/2014/chartex" xmlns:cx1="http://schemas.microsoft.com/office/drawing/2015/9/8/chartex" xmlns:cx2="http://schemas.microsoft.com/office/drawing/2015/10/21/chartex" xmlns:cx3="http://schemas.microsoft.com/office/drawing/2016/5/9/chartex" xmlns:cx4="http://schemas.microsoft.com/office/drawing/2016/5/10/chartex" xmlns:cx5="http://schemas.microsoft.com/office/drawing/2016/5/11/chartex" xmlns:cx6="http://schemas.microsoft.com/office/drawing/2016/5/12/chartex" xmlns:cx7="http://schemas.microsoft.com/office/drawing/2016/5/13/chartex" xmlns:cx8="http://schemas.microsoft.com/office/drawing/2016/5/14/chartex" xmlns:mc="http://schemas.openxmlformats.org/markup-compatibility/2006" xmlns:aink="http://schemas.microsoft.com/office/drawing/2016/ink" xmlns:am3d="http://schemas.microsoft.com/office/drawing/2017/model3d" xmlns:o="urn:schemas-microsoft-com:office:office" xmlns:oel="http://schemas.microsoft.com/office/2019/extlst" xmlns:r="http://schemas.openxmlformats.org/officeDocument/2006/relationships" xmlns:m="http://schemas.openxmlformats.org/officeDocument/2006/math" xmlns:v="urn:schemas-microsoft-com:vml" xmlns:wp14="http://schemas.microsoft.com/office/word/2010/wordprocessingDrawing" xmlns:wp="http://schemas.openxmlformats.org/drawingml/2006/wordprocessingDrawing" xmlns:w10="urn:schemas-microsoft-com:office:word" xmlns:w="http://schemas.openxmlformats.org/wordprocessingml/2006/main" xmlns:w14="http://schemas.microsoft.com/office/word/2010/wordml" xmlns:w15="http://schemas.microsoft.com/office/word/2012/wordml" xmlns:w16cex="http://schemas.microsoft.com/office/word/2018/wordml/cex" xmlns:w16cid="http://schemas.microsoft.com/office/word/2016/wordml/cid" xmlns:w16="http://schemas.microsoft.com/office/word/2018/wordml" xmlns:w16du="http://schemas.microsoft.com/office/word/2023/wordml/word16du" xmlns:w16sdtdh="http://schemas.microsoft.com/office/word/2020/wordml/sdtdatahash" xmlns:w16se="http://schemas.microsoft.com/office/word/2015/wordml/symex" xmlns:wpg="http://schemas.microsoft.com/office/word/2010/wordprocessingGroup" xmlns:wpi="http://schemas.microsoft.com/office/word/2010/wordprocessingInk" xmlns:wne="http://schemas.microsoft.com/office/word/2006/wordml" xmlns:wps="http://schemas.microsoft.com/office/word/2010/wordprocessingShape" mc:Ignorable="w14 w15 w16se w16cid w16 w16cex w16sdtdh w16du wp14">
+  <w16cid:commentId w16cid:paraId="25DFA461" w16cid:durableId="2F3F40CE"/>
+  <w16cid:commentId w16cid:paraId="59025CCF" w16cid:durableId="18661FA2"/>
   <w16cid:commentId w16cid:paraId="250882EA" w16cid:durableId="691A09F5"/>
   <w16cid:commentId w16cid:paraId="40DB1271" w16cid:durableId="0E6BB445"/>
 </w16cid:commentsIds>

</xml_diff>

<commit_message>
Updated journal, changed class name
Updated research journal and changed peDevClass to specific MOSFET class.
</commit_message>
<xml_diff>
--- a/docs/PMEC BIL RELIABILITY RESEARCH JOURNAL.docx
+++ b/docs/PMEC BIL RELIABILITY RESEARCH JOURNAL.docx
@@ -162,7 +162,15 @@
         <w:t>IEEE Access</w:t>
       </w:r>
       <w:r>
-        <w:t>, vol. 10, pp. 16670-16680, 2022, doi: 10.1109/ACCESS.2022.3148319.</w:t>
+        <w:t xml:space="preserve">, vol. 10, pp. 16670-16680, 2022, </w:t>
+      </w:r>
+      <w:proofErr w:type="spellStart"/>
+      <w:r>
+        <w:t>doi</w:t>
+      </w:r>
+      <w:proofErr w:type="spellEnd"/>
+      <w:r>
+        <w:t>: 10.1109/ACCESS.2022.3148319.</w:t>
       </w:r>
     </w:p>
     <w:p>
@@ -170,6 +178,749 @@
         <w:pStyle w:val="Heading3"/>
       </w:pPr>
       <w:r>
+        <w:t>Accounting for Device Sensitivity to Junction Temperature</w:t>
+      </w:r>
+    </w:p>
+    <w:p>
+      <w:pPr>
+        <w:jc w:val="center"/>
+        <w:rPr>
+          <w:i/>
+          <w:iCs/>
+        </w:rPr>
+      </w:pPr>
+      <w:r>
+        <w:rPr>
+          <w:b/>
+          <w:bCs/>
+          <w:i/>
+          <w:iCs/>
+        </w:rPr>
+        <w:t xml:space="preserve">Updated: </w:t>
+      </w:r>
+      <w:r>
+        <w:rPr>
+          <w:i/>
+          <w:iCs/>
+        </w:rPr>
+        <w:t>12/23/2024</w:t>
+      </w:r>
+    </w:p>
+    <w:p>
+      <w:pPr>
+        <w:rPr>
+          <w:rFonts w:eastAsiaTheme="minorEastAsia"/>
+        </w:rPr>
+      </w:pPr>
+      <w:r>
+        <w:t xml:space="preserve">It is common for high-level models of power semiconductor devices to be made of a series combination of ideal switches, diodes, and resistors. With this considered, it is intuitive that </w:t>
+      </w:r>
+      <w:r>
+        <w:t xml:space="preserve">the characteristics of the device change with its operating temperature. Knowing that general resistors are positive temperature coefficient devices, we can expect the on resistance of these semiconductors to increase with </w:t>
+      </w:r>
+      <m:oMath>
+        <m:sSub>
+          <m:sSubPr>
+            <m:ctrlPr>
+              <w:rPr>
+                <w:rFonts w:ascii="Cambria Math" w:hAnsi="Cambria Math"/>
+                <w:i/>
+              </w:rPr>
+            </m:ctrlPr>
+          </m:sSubPr>
+          <m:e>
+            <m:r>
+              <w:rPr>
+                <w:rFonts w:ascii="Cambria Math" w:hAnsi="Cambria Math"/>
+              </w:rPr>
+              <m:t>T</m:t>
+            </m:r>
+          </m:e>
+          <m:sub>
+            <m:r>
+              <w:rPr>
+                <w:rFonts w:ascii="Cambria Math" w:hAnsi="Cambria Math"/>
+              </w:rPr>
+              <m:t>j</m:t>
+            </m:r>
+          </m:sub>
+        </m:sSub>
+      </m:oMath>
+      <w:r>
+        <w:rPr>
+          <w:rFonts w:eastAsiaTheme="minorEastAsia"/>
+        </w:rPr>
+        <w:t>.</w:t>
+      </w:r>
+    </w:p>
+    <w:p>
+      <w:pPr>
+        <w:rPr>
+          <w:rFonts w:eastAsiaTheme="minorEastAsia"/>
+        </w:rPr>
+      </w:pPr>
+    </w:p>
+    <w:p>
+      <w:pPr>
+        <w:pStyle w:val="Heading4"/>
+      </w:pPr>
+      <w:r>
+        <w:t>MOSFETs</w:t>
+      </w:r>
+    </w:p>
+    <w:p>
+      <w:pPr>
+        <w:rPr>
+          <w:rFonts w:eastAsiaTheme="minorEastAsia"/>
+        </w:rPr>
+      </w:pPr>
+      <w:r>
+        <w:t xml:space="preserve">The electrical parameters of MOSFETs are highly sensitive to </w:t>
+      </w:r>
+      <m:oMath>
+        <m:sSub>
+          <m:sSubPr>
+            <m:ctrlPr>
+              <w:rPr>
+                <w:rFonts w:ascii="Cambria Math" w:hAnsi="Cambria Math"/>
+                <w:i/>
+              </w:rPr>
+            </m:ctrlPr>
+          </m:sSubPr>
+          <m:e>
+            <m:r>
+              <w:rPr>
+                <w:rFonts w:ascii="Cambria Math" w:hAnsi="Cambria Math"/>
+              </w:rPr>
+              <m:t>T</m:t>
+            </m:r>
+          </m:e>
+          <m:sub>
+            <m:r>
+              <w:rPr>
+                <w:rFonts w:ascii="Cambria Math" w:hAnsi="Cambria Math"/>
+              </w:rPr>
+              <m:t>j</m:t>
+            </m:r>
+          </m:sub>
+        </m:sSub>
+      </m:oMath>
+      <w:r>
+        <w:rPr>
+          <w:rFonts w:eastAsiaTheme="minorEastAsia"/>
+        </w:rPr>
+        <w:t xml:space="preserve">. Of most importance, this includes the values for </w:t>
+      </w:r>
+      <m:oMath>
+        <m:sSub>
+          <m:sSubPr>
+            <m:ctrlPr>
+              <w:rPr>
+                <w:rFonts w:ascii="Cambria Math" w:eastAsiaTheme="minorEastAsia" w:hAnsi="Cambria Math"/>
+                <w:i/>
+              </w:rPr>
+            </m:ctrlPr>
+          </m:sSubPr>
+          <m:e>
+            <m:r>
+              <w:rPr>
+                <w:rFonts w:ascii="Cambria Math" w:eastAsiaTheme="minorEastAsia" w:hAnsi="Cambria Math"/>
+              </w:rPr>
+              <m:t>r</m:t>
+            </m:r>
+          </m:e>
+          <m:sub>
+            <m:r>
+              <w:rPr>
+                <w:rFonts w:ascii="Cambria Math" w:eastAsiaTheme="minorEastAsia" w:hAnsi="Cambria Math"/>
+              </w:rPr>
+              <m:t>dson</m:t>
+            </m:r>
+          </m:sub>
+        </m:sSub>
+      </m:oMath>
+      <w:r>
+        <w:rPr>
+          <w:rFonts w:eastAsiaTheme="minorEastAsia"/>
+        </w:rPr>
+        <w:t xml:space="preserve">, </w:t>
+      </w:r>
+      <m:oMath>
+        <m:sSub>
+          <m:sSubPr>
+            <m:ctrlPr>
+              <w:rPr>
+                <w:rFonts w:ascii="Cambria Math" w:eastAsiaTheme="minorEastAsia" w:hAnsi="Cambria Math"/>
+                <w:i/>
+              </w:rPr>
+            </m:ctrlPr>
+          </m:sSubPr>
+          <m:e>
+            <m:r>
+              <w:rPr>
+                <w:rFonts w:ascii="Cambria Math" w:eastAsiaTheme="minorEastAsia" w:hAnsi="Cambria Math"/>
+              </w:rPr>
+              <m:t>r</m:t>
+            </m:r>
+          </m:e>
+          <m:sub>
+            <m:r>
+              <w:rPr>
+                <w:rFonts w:ascii="Cambria Math" w:eastAsiaTheme="minorEastAsia" w:hAnsi="Cambria Math"/>
+              </w:rPr>
+              <m:t>dio</m:t>
+            </m:r>
+          </m:sub>
+        </m:sSub>
+      </m:oMath>
+      <w:r>
+        <w:rPr>
+          <w:rFonts w:eastAsiaTheme="minorEastAsia"/>
+        </w:rPr>
+        <w:t xml:space="preserve">, </w:t>
+      </w:r>
+      <m:oMath>
+        <m:sSub>
+          <m:sSubPr>
+            <m:ctrlPr>
+              <w:rPr>
+                <w:rFonts w:ascii="Cambria Math" w:eastAsiaTheme="minorEastAsia" w:hAnsi="Cambria Math"/>
+                <w:i/>
+              </w:rPr>
+            </m:ctrlPr>
+          </m:sSubPr>
+          <m:e>
+            <m:r>
+              <w:rPr>
+                <w:rFonts w:ascii="Cambria Math" w:eastAsiaTheme="minorEastAsia" w:hAnsi="Cambria Math"/>
+              </w:rPr>
+              <m:t>V</m:t>
+            </m:r>
+          </m:e>
+          <m:sub>
+            <m:r>
+              <w:rPr>
+                <w:rFonts w:ascii="Cambria Math" w:eastAsiaTheme="minorEastAsia" w:hAnsi="Cambria Math"/>
+              </w:rPr>
+              <m:t>th</m:t>
+            </m:r>
+          </m:sub>
+        </m:sSub>
+      </m:oMath>
+      <w:r>
+        <w:rPr>
+          <w:rFonts w:eastAsiaTheme="minorEastAsia"/>
+        </w:rPr>
+        <w:t xml:space="preserve">. </w:t>
+      </w:r>
+    </w:p>
+    <w:p>
+      <w:pPr>
+        <w:rPr>
+          <w:rFonts w:eastAsiaTheme="minorEastAsia"/>
+        </w:rPr>
+      </w:pPr>
+      <w:r>
+        <w:rPr>
+          <w:rFonts w:eastAsiaTheme="minorEastAsia"/>
+        </w:rPr>
+        <w:t xml:space="preserve">Modeling the impact </w:t>
+      </w:r>
+      <m:oMath>
+        <m:sSub>
+          <m:sSubPr>
+            <m:ctrlPr>
+              <w:rPr>
+                <w:rFonts w:ascii="Cambria Math" w:eastAsiaTheme="minorEastAsia" w:hAnsi="Cambria Math"/>
+                <w:i/>
+              </w:rPr>
+            </m:ctrlPr>
+          </m:sSubPr>
+          <m:e>
+            <m:r>
+              <w:rPr>
+                <w:rFonts w:ascii="Cambria Math" w:eastAsiaTheme="minorEastAsia" w:hAnsi="Cambria Math"/>
+              </w:rPr>
+              <m:t>T</m:t>
+            </m:r>
+          </m:e>
+          <m:sub>
+            <m:r>
+              <w:rPr>
+                <w:rFonts w:ascii="Cambria Math" w:eastAsiaTheme="minorEastAsia" w:hAnsi="Cambria Math"/>
+              </w:rPr>
+              <m:t>j</m:t>
+            </m:r>
+          </m:sub>
+        </m:sSub>
+      </m:oMath>
+      <w:r>
+        <w:rPr>
+          <w:rFonts w:eastAsiaTheme="minorEastAsia"/>
+        </w:rPr>
+        <w:t xml:space="preserve"> has on the conduction losses can be done in a linear fashion, as presented in [1]. The general equation is shown below, where </w:t>
+      </w:r>
+      <m:oMath>
+        <m:sSub>
+          <m:sSubPr>
+            <m:ctrlPr>
+              <w:rPr>
+                <w:rFonts w:ascii="Cambria Math" w:eastAsiaTheme="minorEastAsia" w:hAnsi="Cambria Math"/>
+                <w:i/>
+              </w:rPr>
+            </m:ctrlPr>
+          </m:sSubPr>
+          <m:e>
+            <m:r>
+              <w:rPr>
+                <w:rFonts w:ascii="Cambria Math" w:eastAsiaTheme="minorEastAsia" w:hAnsi="Cambria Math"/>
+              </w:rPr>
+              <m:t>R</m:t>
+            </m:r>
+          </m:e>
+          <m:sub>
+            <m:r>
+              <w:rPr>
+                <w:rFonts w:ascii="Cambria Math" w:eastAsiaTheme="minorEastAsia" w:hAnsi="Cambria Math"/>
+              </w:rPr>
+              <m:t>25</m:t>
+            </m:r>
+          </m:sub>
+        </m:sSub>
+      </m:oMath>
+      <w:r>
+        <w:rPr>
+          <w:rFonts w:eastAsiaTheme="minorEastAsia"/>
+        </w:rPr>
+        <w:t xml:space="preserve"> is the general value for the device resistance at 25</w:t>
+      </w:r>
+      <m:oMath>
+        <m:r>
+          <w:rPr>
+            <w:rFonts w:ascii="Cambria Math" w:eastAsiaTheme="minorEastAsia" w:hAnsi="Cambria Math"/>
+          </w:rPr>
+          <m:t>°</m:t>
+        </m:r>
+      </m:oMath>
+      <w:r>
+        <w:rPr>
+          <w:rFonts w:eastAsiaTheme="minorEastAsia"/>
+        </w:rPr>
+        <w:t xml:space="preserve">C. The value of </w:t>
+      </w:r>
+      <m:oMath>
+        <m:r>
+          <w:rPr>
+            <w:rFonts w:ascii="Cambria Math" w:eastAsiaTheme="minorEastAsia" w:hAnsi="Cambria Math"/>
+          </w:rPr>
+          <m:t>α</m:t>
+        </m:r>
+      </m:oMath>
+      <w:r>
+        <w:rPr>
+          <w:rFonts w:eastAsiaTheme="minorEastAsia"/>
+        </w:rPr>
+        <w:t xml:space="preserve"> can be derived simply by picking two resistance values at two different junction temperatures (obviously simplest to choose one resistance value to be defined at 25</w:t>
+      </w:r>
+      <m:oMath>
+        <m:r>
+          <w:rPr>
+            <w:rFonts w:ascii="Cambria Math" w:eastAsiaTheme="minorEastAsia" w:hAnsi="Cambria Math"/>
+          </w:rPr>
+          <m:t>°</m:t>
+        </m:r>
+      </m:oMath>
+      <w:r>
+        <w:rPr>
+          <w:rFonts w:eastAsiaTheme="minorEastAsia"/>
+        </w:rPr>
+        <w:t>C</w:t>
+      </w:r>
+      <w:proofErr w:type="gramStart"/>
+      <w:r>
+        <w:rPr>
+          <w:rFonts w:eastAsiaTheme="minorEastAsia"/>
+        </w:rPr>
+        <w:t>) .</w:t>
+      </w:r>
+      <w:proofErr w:type="gramEnd"/>
+      <w:r>
+        <w:rPr>
+          <w:rFonts w:eastAsiaTheme="minorEastAsia"/>
+        </w:rPr>
+        <w:t xml:space="preserve"> </w:t>
+      </w:r>
+    </w:p>
+    <w:p>
+      <w:pPr>
+        <w:rPr>
+          <w:rFonts w:eastAsiaTheme="minorEastAsia"/>
+        </w:rPr>
+      </w:pPr>
+      <m:oMathPara>
+        <m:oMath>
+          <m:r>
+            <w:rPr>
+              <w:rFonts w:ascii="Cambria Math" w:eastAsiaTheme="minorEastAsia" w:hAnsi="Cambria Math"/>
+            </w:rPr>
+            <m:t>R</m:t>
+          </m:r>
+          <m:d>
+            <m:dPr>
+              <m:ctrlPr>
+                <w:rPr>
+                  <w:rFonts w:ascii="Cambria Math" w:eastAsiaTheme="minorEastAsia" w:hAnsi="Cambria Math"/>
+                  <w:i/>
+                </w:rPr>
+              </m:ctrlPr>
+            </m:dPr>
+            <m:e>
+              <m:sSub>
+                <m:sSubPr>
+                  <m:ctrlPr>
+                    <w:rPr>
+                      <w:rFonts w:ascii="Cambria Math" w:eastAsiaTheme="minorEastAsia" w:hAnsi="Cambria Math"/>
+                      <w:i/>
+                    </w:rPr>
+                  </m:ctrlPr>
+                </m:sSubPr>
+                <m:e>
+                  <m:r>
+                    <w:rPr>
+                      <w:rFonts w:ascii="Cambria Math" w:eastAsiaTheme="minorEastAsia" w:hAnsi="Cambria Math"/>
+                    </w:rPr>
+                    <m:t>T</m:t>
+                  </m:r>
+                </m:e>
+                <m:sub>
+                  <m:r>
+                    <w:rPr>
+                      <w:rFonts w:ascii="Cambria Math" w:eastAsiaTheme="minorEastAsia" w:hAnsi="Cambria Math"/>
+                    </w:rPr>
+                    <m:t>j</m:t>
+                  </m:r>
+                </m:sub>
+              </m:sSub>
+            </m:e>
+          </m:d>
+          <m:r>
+            <w:rPr>
+              <w:rFonts w:ascii="Cambria Math" w:eastAsiaTheme="minorEastAsia" w:hAnsi="Cambria Math"/>
+            </w:rPr>
+            <m:t>=</m:t>
+          </m:r>
+          <m:sSub>
+            <m:sSubPr>
+              <m:ctrlPr>
+                <w:rPr>
+                  <w:rFonts w:ascii="Cambria Math" w:eastAsiaTheme="minorEastAsia" w:hAnsi="Cambria Math"/>
+                  <w:i/>
+                </w:rPr>
+              </m:ctrlPr>
+            </m:sSubPr>
+            <m:e>
+              <m:r>
+                <w:rPr>
+                  <w:rFonts w:ascii="Cambria Math" w:eastAsiaTheme="minorEastAsia" w:hAnsi="Cambria Math"/>
+                </w:rPr>
+                <m:t>R</m:t>
+              </m:r>
+            </m:e>
+            <m:sub>
+              <m:r>
+                <w:rPr>
+                  <w:rFonts w:ascii="Cambria Math" w:eastAsiaTheme="minorEastAsia" w:hAnsi="Cambria Math"/>
+                </w:rPr>
+                <m:t>25</m:t>
+              </m:r>
+            </m:sub>
+          </m:sSub>
+          <m:r>
+            <w:rPr>
+              <w:rFonts w:ascii="Cambria Math" w:eastAsiaTheme="minorEastAsia" w:hAnsi="Cambria Math"/>
+            </w:rPr>
+            <m:t>⋅</m:t>
+          </m:r>
+          <m:sSup>
+            <m:sSupPr>
+              <m:ctrlPr>
+                <w:rPr>
+                  <w:rFonts w:ascii="Cambria Math" w:eastAsiaTheme="minorEastAsia" w:hAnsi="Cambria Math"/>
+                  <w:i/>
+                </w:rPr>
+              </m:ctrlPr>
+            </m:sSupPr>
+            <m:e>
+              <m:d>
+                <m:dPr>
+                  <m:ctrlPr>
+                    <w:rPr>
+                      <w:rFonts w:ascii="Cambria Math" w:eastAsiaTheme="minorEastAsia" w:hAnsi="Cambria Math"/>
+                      <w:i/>
+                    </w:rPr>
+                  </m:ctrlPr>
+                </m:dPr>
+                <m:e>
+                  <m:r>
+                    <w:rPr>
+                      <w:rFonts w:ascii="Cambria Math" w:eastAsiaTheme="minorEastAsia" w:hAnsi="Cambria Math"/>
+                    </w:rPr>
+                    <m:t>1+</m:t>
+                  </m:r>
+                  <m:f>
+                    <m:fPr>
+                      <m:ctrlPr>
+                        <w:rPr>
+                          <w:rFonts w:ascii="Cambria Math" w:eastAsiaTheme="minorEastAsia" w:hAnsi="Cambria Math"/>
+                          <w:i/>
+                        </w:rPr>
+                      </m:ctrlPr>
+                    </m:fPr>
+                    <m:num>
+                      <m:r>
+                        <w:rPr>
+                          <w:rFonts w:ascii="Cambria Math" w:eastAsiaTheme="minorEastAsia" w:hAnsi="Cambria Math"/>
+                        </w:rPr>
+                        <m:t>α</m:t>
+                      </m:r>
+                    </m:num>
+                    <m:den>
+                      <m:r>
+                        <w:rPr>
+                          <w:rFonts w:ascii="Cambria Math" w:eastAsiaTheme="minorEastAsia" w:hAnsi="Cambria Math"/>
+                        </w:rPr>
+                        <m:t>100</m:t>
+                      </m:r>
+                    </m:den>
+                  </m:f>
+                </m:e>
+              </m:d>
+            </m:e>
+            <m:sup>
+              <m:sSub>
+                <m:sSubPr>
+                  <m:ctrlPr>
+                    <w:rPr>
+                      <w:rFonts w:ascii="Cambria Math" w:eastAsiaTheme="minorEastAsia" w:hAnsi="Cambria Math"/>
+                      <w:i/>
+                    </w:rPr>
+                  </m:ctrlPr>
+                </m:sSubPr>
+                <m:e>
+                  <m:r>
+                    <w:rPr>
+                      <w:rFonts w:ascii="Cambria Math" w:eastAsiaTheme="minorEastAsia" w:hAnsi="Cambria Math"/>
+                    </w:rPr>
+                    <m:t>T</m:t>
+                  </m:r>
+                </m:e>
+                <m:sub>
+                  <m:r>
+                    <w:rPr>
+                      <w:rFonts w:ascii="Cambria Math" w:eastAsiaTheme="minorEastAsia" w:hAnsi="Cambria Math"/>
+                    </w:rPr>
+                    <m:t>j</m:t>
+                  </m:r>
+                </m:sub>
+              </m:sSub>
+              <m:r>
+                <w:rPr>
+                  <w:rFonts w:ascii="Cambria Math" w:eastAsiaTheme="minorEastAsia" w:hAnsi="Cambria Math"/>
+                </w:rPr>
+                <m:t>-25°C</m:t>
+              </m:r>
+            </m:sup>
+          </m:sSup>
+          <m:r>
+            <w:rPr>
+              <w:rFonts w:ascii="Cambria Math" w:eastAsiaTheme="minorEastAsia" w:hAnsi="Cambria Math"/>
+            </w:rPr>
+            <m:t xml:space="preserve"> </m:t>
+          </m:r>
+        </m:oMath>
+      </m:oMathPara>
+    </w:p>
+    <w:p>
+      <w:pPr>
+        <w:rPr>
+          <w:rFonts w:eastAsiaTheme="minorEastAsia"/>
+        </w:rPr>
+      </w:pPr>
+      <w:r>
+        <w:rPr>
+          <w:rFonts w:eastAsiaTheme="minorEastAsia"/>
+        </w:rPr>
+        <w:t xml:space="preserve">Many manufacturers will provide data for modeling switching energies </w:t>
+      </w:r>
+      <m:oMath>
+        <m:sSub>
+          <m:sSubPr>
+            <m:ctrlPr>
+              <w:rPr>
+                <w:rFonts w:ascii="Cambria Math" w:eastAsiaTheme="minorEastAsia" w:hAnsi="Cambria Math"/>
+                <w:i/>
+              </w:rPr>
+            </m:ctrlPr>
+          </m:sSubPr>
+          <m:e>
+            <m:r>
+              <w:rPr>
+                <w:rFonts w:ascii="Cambria Math" w:eastAsiaTheme="minorEastAsia" w:hAnsi="Cambria Math"/>
+              </w:rPr>
+              <m:t>E</m:t>
+            </m:r>
+          </m:e>
+          <m:sub>
+            <m:r>
+              <w:rPr>
+                <w:rFonts w:ascii="Cambria Math" w:eastAsiaTheme="minorEastAsia" w:hAnsi="Cambria Math"/>
+              </w:rPr>
+              <m:t>sw</m:t>
+            </m:r>
+          </m:sub>
+        </m:sSub>
+      </m:oMath>
+      <w:r>
+        <w:rPr>
+          <w:rFonts w:eastAsiaTheme="minorEastAsia"/>
+        </w:rPr>
+        <w:t xml:space="preserve"> as a function of </w:t>
+      </w:r>
+      <m:oMath>
+        <m:sSub>
+          <m:sSubPr>
+            <m:ctrlPr>
+              <w:rPr>
+                <w:rFonts w:ascii="Cambria Math" w:eastAsiaTheme="minorEastAsia" w:hAnsi="Cambria Math"/>
+                <w:i/>
+              </w:rPr>
+            </m:ctrlPr>
+          </m:sSubPr>
+          <m:e>
+            <m:r>
+              <w:rPr>
+                <w:rFonts w:ascii="Cambria Math" w:eastAsiaTheme="minorEastAsia" w:hAnsi="Cambria Math"/>
+              </w:rPr>
+              <m:t>T</m:t>
+            </m:r>
+          </m:e>
+          <m:sub>
+            <m:r>
+              <w:rPr>
+                <w:rFonts w:ascii="Cambria Math" w:eastAsiaTheme="minorEastAsia" w:hAnsi="Cambria Math"/>
+              </w:rPr>
+              <m:t>j</m:t>
+            </m:r>
+          </m:sub>
+        </m:sSub>
+      </m:oMath>
+      <w:r>
+        <w:rPr>
+          <w:rFonts w:eastAsiaTheme="minorEastAsia"/>
+        </w:rPr>
+        <w:t xml:space="preserve">, and should be used when considering these thermal effects. </w:t>
+      </w:r>
+    </w:p>
+    <w:p>
+      <w:pPr>
+        <w:pStyle w:val="Heading4"/>
+        <w:rPr>
+          <w:rFonts w:eastAsiaTheme="minorEastAsia"/>
+        </w:rPr>
+      </w:pPr>
+      <w:r>
+        <w:rPr>
+          <w:rFonts w:eastAsiaTheme="minorEastAsia"/>
+        </w:rPr>
+        <w:t>IGBTs</w:t>
+      </w:r>
+    </w:p>
+    <w:p>
+      <w:commentRangeStart w:id="0"/>
+      <w:r>
+        <w:t xml:space="preserve">[2] presents a linear model to estimate the impacts of junction temperature on IGBT on-resistance. </w:t>
+      </w:r>
+      <w:commentRangeEnd w:id="0"/>
+      <w:r>
+        <w:rPr>
+          <w:rStyle w:val="CommentReference"/>
+        </w:rPr>
+        <w:commentReference w:id="0"/>
+      </w:r>
+    </w:p>
+    <w:p>
+      <w:pPr>
+        <w:rPr>
+          <w:rFonts w:eastAsiaTheme="minorEastAsia"/>
+        </w:rPr>
+      </w:pPr>
+    </w:p>
+    <w:p>
+      <w:pPr>
+        <w:rPr>
+          <w:rFonts w:eastAsiaTheme="minorEastAsia"/>
+        </w:rPr>
+      </w:pPr>
+      <w:r>
+        <w:rPr>
+          <w:rFonts w:eastAsiaTheme="minorEastAsia"/>
+        </w:rPr>
+        <w:t xml:space="preserve">---- </w:t>
+      </w:r>
+    </w:p>
+    <w:p>
+      <w:r>
+        <w:lastRenderedPageBreak/>
+        <w:t>[1]</w:t>
+      </w:r>
+      <w:r>
+        <w:t xml:space="preserve"> </w:t>
+      </w:r>
+      <w:r>
+        <w:t xml:space="preserve">D. D. Graovac, M. </w:t>
+      </w:r>
+      <w:proofErr w:type="spellStart"/>
+      <w:r>
+        <w:t>Pürschel</w:t>
+      </w:r>
+      <w:proofErr w:type="spellEnd"/>
+      <w:r>
+        <w:t xml:space="preserve">, and A. Kiep, “MOSFET Power Losses Calculation Using the Data- Sheet Parameters,” </w:t>
+      </w:r>
+      <w:r>
+        <w:rPr>
+          <w:i/>
+          <w:iCs/>
+        </w:rPr>
+        <w:t>Infineon Application Note</w:t>
+      </w:r>
+      <w:r>
+        <w:t>, pp. 1–23, 2006.</w:t>
+      </w:r>
+    </w:p>
+    <w:p>
+      <w:r>
+        <w:t xml:space="preserve">[2] </w:t>
+      </w:r>
+      <w:hyperlink r:id="rId8" w:history="1">
+        <w:r>
+          <w:rPr>
+            <w:rStyle w:val="Hyperlink"/>
+          </w:rPr>
+          <w:t>https://assets.danfoss.com/documents/latest/444047/AB501641682475en-000201.pdf</w:t>
+        </w:r>
+      </w:hyperlink>
+      <w:r>
+        <w:t xml:space="preserve"> </w:t>
+      </w:r>
+    </w:p>
+    <w:p/>
+    <w:p>
+      <w:pPr>
+        <w:pStyle w:val="Heading3"/>
+      </w:pPr>
+      <w:commentRangeStart w:id="1"/>
+      <w:r>
         <w:t xml:space="preserve">MOSFET </w:t>
       </w:r>
       <w:r>
@@ -177,6 +928,15 @@
       </w:r>
       <w:r>
         <w:t>Modeling</w:t>
+      </w:r>
+      <w:commentRangeEnd w:id="1"/>
+      <w:r>
+        <w:rPr>
+          <w:rStyle w:val="CommentReference"/>
+          <w:rFonts w:eastAsiaTheme="minorHAnsi" w:cstheme="minorBidi"/>
+          <w:color w:val="auto"/>
+        </w:rPr>
+        <w:commentReference w:id="1"/>
       </w:r>
     </w:p>
     <w:p>
@@ -407,19 +1167,19 @@
         </w:rPr>
         <w:t xml:space="preserve">. </w:t>
       </w:r>
-      <w:commentRangeStart w:id="0"/>
+      <w:commentRangeStart w:id="2"/>
       <w:r>
         <w:rPr>
           <w:rFonts w:eastAsiaTheme="minorEastAsia"/>
         </w:rPr>
         <w:t xml:space="preserve">The switch location information is required for timing of the power pulse relative to the instantaneous phase current value. </w:t>
       </w:r>
-      <w:commentRangeEnd w:id="0"/>
+      <w:commentRangeEnd w:id="2"/>
       <w:r>
         <w:rPr>
           <w:rStyle w:val="CommentReference"/>
         </w:rPr>
-        <w:commentReference w:id="0"/>
+        <w:commentReference w:id="2"/>
       </w:r>
     </w:p>
     <w:p>
@@ -789,16 +1549,16 @@
             <w:pPr>
               <w:jc w:val="center"/>
             </w:pPr>
-            <w:commentRangeStart w:id="1"/>
+            <w:commentRangeStart w:id="3"/>
             <w:r>
               <w:t>Switch Location</w:t>
             </w:r>
-            <w:commentRangeEnd w:id="1"/>
+            <w:commentRangeEnd w:id="3"/>
             <w:r>
               <w:rPr>
                 <w:rStyle w:val="CommentReference"/>
               </w:rPr>
-              <w:commentReference w:id="1"/>
+              <w:commentReference w:id="3"/>
             </w:r>
           </w:p>
         </w:tc>
@@ -1753,7 +2513,7 @@
           <w:rFonts w:eastAsiaTheme="minorEastAsia"/>
         </w:rPr>
       </w:pPr>
-      <w:commentRangeStart w:id="2"/>
+      <w:commentRangeStart w:id="4"/>
       <w:r>
         <w:rPr>
           <w:rFonts w:eastAsiaTheme="minorEastAsia"/>
@@ -1806,12 +2566,12 @@
         </w:rPr>
         <w:t xml:space="preserve">from datasheet parameters. </w:t>
       </w:r>
-      <w:commentRangeEnd w:id="2"/>
+      <w:commentRangeEnd w:id="4"/>
       <w:r>
         <w:rPr>
           <w:rStyle w:val="CommentReference"/>
         </w:rPr>
-        <w:commentReference w:id="2"/>
+        <w:commentReference w:id="4"/>
       </w:r>
     </w:p>
     <w:p>
@@ -1965,6 +2725,7 @@
         <w:rPr>
           <w:rFonts w:eastAsiaTheme="minorEastAsia"/>
         </w:rPr>
+        <w:lastRenderedPageBreak/>
         <w:t xml:space="preserve">This half-sine pulse should be applied in-phase with the RMS phase current through the MOSFET. For example, for a high-side MOSFET, this pulse should be applied in-phase with the positive half-cycle of the phase current. For a low-side MOSFET, the pulse should be applied in the negative half-cycle. </w:t>
       </w:r>
     </w:p>
@@ -2009,7 +2770,7 @@
           <w:rFonts w:eastAsiaTheme="minorEastAsia"/>
         </w:rPr>
       </w:pPr>
-      <w:commentRangeStart w:id="3"/>
+      <w:commentRangeStart w:id="5"/>
       <w:r>
         <w:rPr>
           <w:rFonts w:eastAsiaTheme="minorEastAsia"/>
@@ -2024,12 +2785,12 @@
       <w:r>
         <w:t xml:space="preserve">2019 presents a new loss modeling method that is more suitable for MMC topologies considering the DC arm current bias. </w:t>
       </w:r>
-      <w:commentRangeEnd w:id="3"/>
+      <w:commentRangeEnd w:id="5"/>
       <w:r>
         <w:rPr>
           <w:rStyle w:val="CommentReference"/>
         </w:rPr>
-        <w:commentReference w:id="3"/>
+        <w:commentReference w:id="5"/>
       </w:r>
     </w:p>
     <w:p/>
@@ -2069,7 +2830,7 @@
 
 <file path=word/comments.xml><?xml version="1.0" encoding="utf-8"?>
 <w:comments xmlns:wpc="http://schemas.microsoft.com/office/word/2010/wordprocessingCanvas" xmlns:cx="http://schemas.microsoft.com/office/drawing/2014/chartex" xmlns:cx1="http://schemas.microsoft.com/office/drawing/2015/9/8/chartex" xmlns:cx2="http://schemas.microsoft.com/office/drawing/2015/10/21/chartex" xmlns:cx3="http://schemas.microsoft.com/office/drawing/2016/5/9/chartex" xmlns:cx4="http://schemas.microsoft.com/office/drawing/2016/5/10/chartex" xmlns:cx5="http://schemas.microsoft.com/office/drawing/2016/5/11/chartex" xmlns:cx6="http://schemas.microsoft.com/office/drawing/2016/5/12/chartex" xmlns:cx7="http://schemas.microsoft.com/office/drawing/2016/5/13/chartex" xmlns:cx8="http://schemas.microsoft.com/office/drawing/2016/5/14/chartex" xmlns:mc="http://schemas.openxmlformats.org/markup-compatibility/2006" xmlns:aink="http://schemas.microsoft.com/office/drawing/2016/ink" xmlns:am3d="http://schemas.microsoft.com/office/drawing/2017/model3d" xmlns:o="urn:schemas-microsoft-com:office:office" xmlns:oel="http://schemas.microsoft.com/office/2019/extlst" xmlns:r="http://schemas.openxmlformats.org/officeDocument/2006/relationships" xmlns:m="http://schemas.openxmlformats.org/officeDocument/2006/math" xmlns:v="urn:schemas-microsoft-com:vml" xmlns:wp14="http://schemas.microsoft.com/office/word/2010/wordprocessingDrawing" xmlns:wp="http://schemas.openxmlformats.org/drawingml/2006/wordprocessingDrawing" xmlns:w10="urn:schemas-microsoft-com:office:word" xmlns:w="http://schemas.openxmlformats.org/wordprocessingml/2006/main" xmlns:w14="http://schemas.microsoft.com/office/word/2010/wordml" xmlns:w15="http://schemas.microsoft.com/office/word/2012/wordml" xmlns:w16cex="http://schemas.microsoft.com/office/word/2018/wordml/cex" xmlns:w16cid="http://schemas.microsoft.com/office/word/2016/wordml/cid" xmlns:w16="http://schemas.microsoft.com/office/word/2018/wordml" xmlns:w16du="http://schemas.microsoft.com/office/word/2023/wordml/word16du" xmlns:w16sdtdh="http://schemas.microsoft.com/office/word/2020/wordml/sdtdatahash" xmlns:w16sdtfl="http://schemas.microsoft.com/office/word/2024/wordml/sdtformatlock" xmlns:w16se="http://schemas.microsoft.com/office/word/2015/wordml/symex" xmlns:wpg="http://schemas.microsoft.com/office/word/2010/wordprocessingGroup" xmlns:wpi="http://schemas.microsoft.com/office/word/2010/wordprocessingInk" xmlns:wne="http://schemas.microsoft.com/office/word/2006/wordml" xmlns:wps="http://schemas.microsoft.com/office/word/2010/wordprocessingShape" mc:Ignorable="w14 w15 w16se w16cid w16 w16cex w16sdtdh w16sdtfl w16du wp14">
-  <w:comment w:id="0" w:author="Barton, Samuel James" w:date="2024-12-02T08:48:00Z" w:initials="SB">
+  <w:comment w:id="0" w:author="Barton, Samuel James" w:date="2024-12-23T10:46:00Z" w:initials="SB">
     <w:p>
       <w:pPr>
         <w:pStyle w:val="CommentText"/>
@@ -2081,11 +2842,11 @@
         <w:annotationRef/>
       </w:r>
       <w:r>
-        <w:t>May not need this if take a converter-based approach to modeling</w:t>
+        <w:t xml:space="preserve">Maybe should just use this one for both. </w:t>
       </w:r>
     </w:p>
   </w:comment>
-  <w:comment w:id="1" w:author="Barton, Samuel James" w:date="2024-12-02T08:48:00Z" w:initials="SB">
+  <w:comment w:id="1" w:author="Barton, Samuel James" w:date="2024-12-23T09:56:00Z" w:initials="SB">
     <w:p>
       <w:pPr>
         <w:pStyle w:val="CommentText"/>
@@ -2097,11 +2858,11 @@
         <w:annotationRef/>
       </w:r>
       <w:r>
-        <w:t>Decision needs to be made whether I just use pre-defined blocks for each converter type, or just model discrete devices.</w:t>
+        <w:t xml:space="preserve">Not finished. </w:t>
       </w:r>
     </w:p>
   </w:comment>
-  <w:comment w:id="2" w:author="Barton, Samuel James" w:date="2024-11-26T20:50:00Z" w:initials="SB">
+  <w:comment w:id="2" w:author="Barton, Samuel James" w:date="2024-12-02T08:48:00Z" w:initials="SB">
     <w:p>
       <w:pPr>
         <w:pStyle w:val="CommentText"/>
@@ -2113,11 +2874,43 @@
         <w:annotationRef/>
       </w:r>
       <w:r>
+        <w:t>May not need this if take a converter-based approach to modeling</w:t>
+      </w:r>
+    </w:p>
+  </w:comment>
+  <w:comment w:id="3" w:author="Barton, Samuel James" w:date="2024-12-02T08:48:00Z" w:initials="SB">
+    <w:p>
+      <w:pPr>
+        <w:pStyle w:val="CommentText"/>
+      </w:pPr>
+      <w:r>
+        <w:rPr>
+          <w:rStyle w:val="CommentReference"/>
+        </w:rPr>
+        <w:annotationRef/>
+      </w:r>
+      <w:r>
+        <w:t>Decision needs to be made whether I just use pre-defined blocks for each converter type, or just model discrete devices.</w:t>
+      </w:r>
+    </w:p>
+  </w:comment>
+  <w:comment w:id="4" w:author="Barton, Samuel James" w:date="2024-11-26T20:50:00Z" w:initials="SB">
+    <w:p>
+      <w:pPr>
+        <w:pStyle w:val="CommentText"/>
+      </w:pPr>
+      <w:r>
+        <w:rPr>
+          <w:rStyle w:val="CommentReference"/>
+        </w:rPr>
+        <w:annotationRef/>
+      </w:r>
+      <w:r>
         <w:t xml:space="preserve">Need to find out whether these plots include both MOSFET and diode switching losses. </w:t>
       </w:r>
     </w:p>
   </w:comment>
-  <w:comment w:id="3" w:author="Barton, Samuel James" w:date="2024-11-26T21:29:00Z" w:initials="SB">
+  <w:comment w:id="5" w:author="Barton, Samuel James" w:date="2024-11-26T21:29:00Z" w:initials="SB">
     <w:p>
       <w:pPr>
         <w:pStyle w:val="CommentText"/>
@@ -2138,6 +2931,8 @@
 
 <file path=word/commentsExtended.xml><?xml version="1.0" encoding="utf-8"?>
 <w15:commentsEx xmlns:wpc="http://schemas.microsoft.com/office/word/2010/wordprocessingCanvas" xmlns:cx="http://schemas.microsoft.com/office/drawing/2014/chartex" xmlns:cx1="http://schemas.microsoft.com/office/drawing/2015/9/8/chartex" xmlns:cx2="http://schemas.microsoft.com/office/drawing/2015/10/21/chartex" xmlns:cx3="http://schemas.microsoft.com/office/drawing/2016/5/9/chartex" xmlns:cx4="http://schemas.microsoft.com/office/drawing/2016/5/10/chartex" xmlns:cx5="http://schemas.microsoft.com/office/drawing/2016/5/11/chartex" xmlns:cx6="http://schemas.microsoft.com/office/drawing/2016/5/12/chartex" xmlns:cx7="http://schemas.microsoft.com/office/drawing/2016/5/13/chartex" xmlns:cx8="http://schemas.microsoft.com/office/drawing/2016/5/14/chartex" xmlns:mc="http://schemas.openxmlformats.org/markup-compatibility/2006" xmlns:aink="http://schemas.microsoft.com/office/drawing/2016/ink" xmlns:am3d="http://schemas.microsoft.com/office/drawing/2017/model3d" xmlns:o="urn:schemas-microsoft-com:office:office" xmlns:oel="http://schemas.microsoft.com/office/2019/extlst" xmlns:r="http://schemas.openxmlformats.org/officeDocument/2006/relationships" xmlns:m="http://schemas.openxmlformats.org/officeDocument/2006/math" xmlns:v="urn:schemas-microsoft-com:vml" xmlns:wp14="http://schemas.microsoft.com/office/word/2010/wordprocessingDrawing" xmlns:wp="http://schemas.openxmlformats.org/drawingml/2006/wordprocessingDrawing" xmlns:w10="urn:schemas-microsoft-com:office:word" xmlns:w="http://schemas.openxmlformats.org/wordprocessingml/2006/main" xmlns:w14="http://schemas.microsoft.com/office/word/2010/wordml" xmlns:w15="http://schemas.microsoft.com/office/word/2012/wordml" xmlns:w16cex="http://schemas.microsoft.com/office/word/2018/wordml/cex" xmlns:w16cid="http://schemas.microsoft.com/office/word/2016/wordml/cid" xmlns:w16="http://schemas.microsoft.com/office/word/2018/wordml" xmlns:w16du="http://schemas.microsoft.com/office/word/2023/wordml/word16du" xmlns:w16sdtdh="http://schemas.microsoft.com/office/word/2020/wordml/sdtdatahash" xmlns:w16sdtfl="http://schemas.microsoft.com/office/word/2024/wordml/sdtformatlock" xmlns:w16se="http://schemas.microsoft.com/office/word/2015/wordml/symex" xmlns:wpg="http://schemas.microsoft.com/office/word/2010/wordprocessingGroup" xmlns:wpi="http://schemas.microsoft.com/office/word/2010/wordprocessingInk" xmlns:wne="http://schemas.microsoft.com/office/word/2006/wordml" xmlns:wps="http://schemas.microsoft.com/office/word/2010/wordprocessingShape" mc:Ignorable="w14 w15 w16se w16cid w16 w16cex w16sdtdh w16sdtfl w16du wp14">
+  <w15:commentEx w15:paraId="70AAF784" w15:done="0"/>
+  <w15:commentEx w15:paraId="7B1456F3" w15:done="0"/>
   <w15:commentEx w15:paraId="1FA99C0A" w15:done="0"/>
   <w15:commentEx w15:paraId="48D3F30A" w15:done="0"/>
   <w15:commentEx w15:paraId="250882EA" w15:done="0"/>
@@ -2147,6 +2942,8 @@
 
 <file path=word/commentsExtensible.xml><?xml version="1.0" encoding="utf-8"?>
 <w16cex:commentsExtensible xmlns:wpc="http://schemas.microsoft.com/office/word/2010/wordprocessingCanvas" xmlns:cx="http://schemas.microsoft.com/office/drawing/2014/chartex" xmlns:cx1="http://schemas.microsoft.com/office/drawing/2015/9/8/chartex" xmlns:cx2="http://schemas.microsoft.com/office/drawing/2015/10/21/chartex" xmlns:cx3="http://schemas.microsoft.com/office/drawing/2016/5/9/chartex" xmlns:cx4="http://schemas.microsoft.com/office/drawing/2016/5/10/chartex" xmlns:cx5="http://schemas.microsoft.com/office/drawing/2016/5/11/chartex" xmlns:cx6="http://schemas.microsoft.com/office/drawing/2016/5/12/chartex" xmlns:cx7="http://schemas.microsoft.com/office/drawing/2016/5/13/chartex" xmlns:cx8="http://schemas.microsoft.com/office/drawing/2016/5/14/chartex" xmlns:cr="http://schemas.microsoft.com/office/comments/2020/reactions" xmlns:mc="http://schemas.openxmlformats.org/markup-compatibility/2006" xmlns:aink="http://schemas.microsoft.com/office/drawing/2016/ink" xmlns:am3d="http://schemas.microsoft.com/office/drawing/2017/model3d" xmlns:o="urn:schemas-microsoft-com:office:office" xmlns:oel="http://schemas.microsoft.com/office/2019/extlst" xmlns:r="http://schemas.openxmlformats.org/officeDocument/2006/relationships" xmlns:m="http://schemas.openxmlformats.org/officeDocument/2006/math" xmlns:v="urn:schemas-microsoft-com:vml" xmlns:wp14="http://schemas.microsoft.com/office/word/2010/wordprocessingDrawing" xmlns:wp="http://schemas.openxmlformats.org/drawingml/2006/wordprocessingDrawing" xmlns:w10="urn:schemas-microsoft-com:office:word" xmlns:w="http://schemas.openxmlformats.org/wordprocessingml/2006/main" xmlns:w14="http://schemas.microsoft.com/office/word/2010/wordml" xmlns:w15="http://schemas.microsoft.com/office/word/2012/wordml" xmlns:w16cex="http://schemas.microsoft.com/office/word/2018/wordml/cex" xmlns:w16cid="http://schemas.microsoft.com/office/word/2016/wordml/cid" xmlns:w16="http://schemas.microsoft.com/office/word/2018/wordml" xmlns:w16du="http://schemas.microsoft.com/office/word/2023/wordml/word16du" xmlns:w16sdtdh="http://schemas.microsoft.com/office/word/2020/wordml/sdtdatahash" xmlns:w16sdtfl="http://schemas.microsoft.com/office/word/2024/wordml/sdtformatlock" xmlns:w16se="http://schemas.microsoft.com/office/word/2015/wordml/symex" xmlns:wpg="http://schemas.microsoft.com/office/word/2010/wordprocessingGroup" xmlns:wpi="http://schemas.microsoft.com/office/word/2010/wordprocessingInk" xmlns:wne="http://schemas.microsoft.com/office/word/2006/wordml" xmlns:wps="http://schemas.microsoft.com/office/word/2010/wordprocessingShape" mc:Ignorable="w14 w15 w16se w16cid w16 w16cex w16sdtdh w16sdtfl cr w16du wp14">
+  <w16cex:commentExtensible w16cex:durableId="2E93CBE5" w16cex:dateUtc="2024-12-23T18:46:00Z"/>
+  <w16cex:commentExtensible w16cex:durableId="0F92E1E1" w16cex:dateUtc="2024-12-23T17:56:00Z"/>
   <w16cex:commentExtensible w16cex:durableId="2F3F40CE" w16cex:dateUtc="2024-12-02T16:48:00Z"/>
   <w16cex:commentExtensible w16cex:durableId="18661FA2" w16cex:dateUtc="2024-12-02T16:48:00Z"/>
   <w16cex:commentExtensible w16cex:durableId="691A09F5" w16cex:dateUtc="2024-11-27T04:50:00Z"/>
@@ -2156,6 +2953,8 @@
 
 <file path=word/commentsIds.xml><?xml version="1.0" encoding="utf-8"?>
 <w16cid:commentsIds xmlns:wpc="http://schemas.microsoft.com/office/word/2010/wordprocessingCanvas" xmlns:cx="http://schemas.microsoft.com/office/drawing/2014/chartex" xmlns:cx1="http://schemas.microsoft.com/office/drawing/2015/9/8/chartex" xmlns:cx2="http://schemas.microsoft.com/office/drawing/2015/10/21/chartex" xmlns:cx3="http://schemas.microsoft.com/office/drawing/2016/5/9/chartex" xmlns:cx4="http://schemas.microsoft.com/office/drawing/2016/5/10/chartex" xmlns:cx5="http://schemas.microsoft.com/office/drawing/2016/5/11/chartex" xmlns:cx6="http://schemas.microsoft.com/office/drawing/2016/5/12/chartex" xmlns:cx7="http://schemas.microsoft.com/office/drawing/2016/5/13/chartex" xmlns:cx8="http://schemas.microsoft.com/office/drawing/2016/5/14/chartex" xmlns:mc="http://schemas.openxmlformats.org/markup-compatibility/2006" xmlns:aink="http://schemas.microsoft.com/office/drawing/2016/ink" xmlns:am3d="http://schemas.microsoft.com/office/drawing/2017/model3d" xmlns:o="urn:schemas-microsoft-com:office:office" xmlns:oel="http://schemas.microsoft.com/office/2019/extlst" xmlns:r="http://schemas.openxmlformats.org/officeDocument/2006/relationships" xmlns:m="http://schemas.openxmlformats.org/officeDocument/2006/math" xmlns:v="urn:schemas-microsoft-com:vml" xmlns:wp14="http://schemas.microsoft.com/office/word/2010/wordprocessingDrawing" xmlns:wp="http://schemas.openxmlformats.org/drawingml/2006/wordprocessingDrawing" xmlns:w10="urn:schemas-microsoft-com:office:word" xmlns:w="http://schemas.openxmlformats.org/wordprocessingml/2006/main" xmlns:w14="http://schemas.microsoft.com/office/word/2010/wordml" xmlns:w15="http://schemas.microsoft.com/office/word/2012/wordml" xmlns:w16cex="http://schemas.microsoft.com/office/word/2018/wordml/cex" xmlns:w16cid="http://schemas.microsoft.com/office/word/2016/wordml/cid" xmlns:w16="http://schemas.microsoft.com/office/word/2018/wordml" xmlns:w16du="http://schemas.microsoft.com/office/word/2023/wordml/word16du" xmlns:w16sdtdh="http://schemas.microsoft.com/office/word/2020/wordml/sdtdatahash" xmlns:w16sdtfl="http://schemas.microsoft.com/office/word/2024/wordml/sdtformatlock" xmlns:w16se="http://schemas.microsoft.com/office/word/2015/wordml/symex" xmlns:wpg="http://schemas.microsoft.com/office/word/2010/wordprocessingGroup" xmlns:wpi="http://schemas.microsoft.com/office/word/2010/wordprocessingInk" xmlns:wne="http://schemas.microsoft.com/office/word/2006/wordml" xmlns:wps="http://schemas.microsoft.com/office/word/2010/wordprocessingShape" mc:Ignorable="w14 w15 w16se w16cid w16 w16cex w16sdtdh w16sdtfl w16du wp14">
+  <w16cid:commentId w16cid:paraId="70AAF784" w16cid:durableId="2E93CBE5"/>
+  <w16cid:commentId w16cid:paraId="7B1456F3" w16cid:durableId="0F92E1E1"/>
   <w16cid:commentId w16cid:paraId="1FA99C0A" w16cid:durableId="2F3F40CE"/>
   <w16cid:commentId w16cid:paraId="48D3F30A" w16cid:durableId="18661FA2"/>
   <w16cid:commentId w16cid:paraId="250882EA" w16cid:durableId="691A09F5"/>
@@ -3199,6 +3998,29 @@
       <w:iCs/>
     </w:rPr>
   </w:style>
+  <w:style w:type="character" w:styleId="Hyperlink">
+    <w:name w:val="Hyperlink"/>
+    <w:basedOn w:val="DefaultParagraphFont"/>
+    <w:uiPriority w:val="99"/>
+    <w:unhideWhenUsed/>
+    <w:rsid w:val="0046665A"/>
+    <w:rPr>
+      <w:color w:val="467886" w:themeColor="hyperlink"/>
+      <w:u w:val="single"/>
+    </w:rPr>
+  </w:style>
+  <w:style w:type="character" w:styleId="UnresolvedMention">
+    <w:name w:val="Unresolved Mention"/>
+    <w:basedOn w:val="DefaultParagraphFont"/>
+    <w:uiPriority w:val="99"/>
+    <w:semiHidden/>
+    <w:unhideWhenUsed/>
+    <w:rsid w:val="0046665A"/>
+    <w:rPr>
+      <w:color w:val="605E5C"/>
+      <w:shd w:val="clear" w:color="auto" w:fill="E1DFDD"/>
+    </w:rPr>
+  </w:style>
 </w:styles>
 </file>
 

</xml_diff>